<commit_message>
finishing of my part
Most of my part for project plan is done, just may need a final fix up
</commit_message>
<xml_diff>
--- a/Project plan/Project Plan Nick.docx
+++ b/Project plan/Project Plan Nick.docx
@@ -423,7 +423,7 @@
         </w:numPr>
       </w:pPr>
       <w:r>
-        <w:t>Hardware fails/ or is lost</w:t>
+        <w:t>Software resources do not function as expected</w:t>
       </w:r>
     </w:p>
     <w:p>
@@ -435,7 +435,7 @@
         </w:numPr>
       </w:pPr>
       <w:r>
-        <w:t>Software resources do not function as expected</w:t>
+        <w:t>Competitor releases similar application</w:t>
       </w:r>
     </w:p>
     <w:p>
@@ -447,8 +447,13 @@
         </w:numPr>
       </w:pPr>
       <w:r>
-        <w:t>Competitor releases similar application</w:t>
-      </w:r>
+        <w:t>Phone breaking as result of testing</w:t>
+      </w:r>
+    </w:p>
+    <w:p>
+      <w:pPr>
+        <w:pStyle w:val="ListParagraph"/>
+      </w:pPr>
     </w:p>
     <w:p>
       <w:pPr>
@@ -472,6 +477,7 @@
         </w:numPr>
       </w:pPr>
       <w:r>
+        <w:lastRenderedPageBreak/>
         <w:t>Loose contact with team members</w:t>
       </w:r>
     </w:p>
@@ -484,7 +490,6 @@
         </w:numPr>
       </w:pPr>
       <w:r>
-        <w:lastRenderedPageBreak/>
         <w:t>Loose contact with project sponsor</w:t>
       </w:r>
     </w:p>
@@ -554,11 +559,6 @@
       </w:r>
     </w:p>
     <w:p>
-      <w:r>
-        <w:t>Estimation Risks</w:t>
-      </w:r>
-    </w:p>
-    <w:p>
       <w:pPr>
         <w:pStyle w:val="ListParagraph"/>
         <w:numPr>
@@ -567,7 +567,7 @@
         </w:numPr>
       </w:pPr>
       <w:r>
-        <w:t>Estimated times needed are too short</w:t>
+        <w:t>Loss of phone during testing</w:t>
       </w:r>
     </w:p>
     <w:p>
@@ -579,7 +579,12 @@
         </w:numPr>
       </w:pPr>
       <w:r>
-        <w:t>Not enough time allocated to tasks</w:t>
+        <w:t>Test users may not meet when needed</w:t>
+      </w:r>
+    </w:p>
+    <w:p>
+      <w:r>
+        <w:t>Estimation Risks</w:t>
       </w:r>
     </w:p>
     <w:p>
@@ -591,6 +596,18 @@
         </w:numPr>
       </w:pPr>
       <w:r>
+        <w:t>Estimated times needed are too short</w:t>
+      </w:r>
+    </w:p>
+    <w:p>
+      <w:pPr>
+        <w:pStyle w:val="ListParagraph"/>
+        <w:numPr>
+          <w:ilvl w:val="0"/>
+          <w:numId w:val="2"/>
+        </w:numPr>
+      </w:pPr>
+      <w:r>
         <w:t>Workload underestimated</w:t>
       </w:r>
     </w:p>
@@ -605,6 +622,23 @@
           <w:b/>
         </w:rPr>
         <w:t>Risk Analysis</w:t>
+      </w:r>
+    </w:p>
+    <w:p>
+      <w:r>
+        <w:t xml:space="preserve">The risk analysis table below is a result of looking carefully at the risks to work out the </w:t>
+      </w:r>
+      <w:r>
+        <w:t>Likelihood</w:t>
+      </w:r>
+      <w:r>
+        <w:t xml:space="preserve"> of the risk and the worst case Impact. From this it is then given a rating, which is dependent on </w:t>
+      </w:r>
+      <w:r>
+        <w:t>Likelihood</w:t>
+      </w:r>
+      <w:r>
+        <w:t xml:space="preserve"> and the potential impact.</w:t>
       </w:r>
     </w:p>
     <w:tbl>
@@ -622,25 +656,19 @@
         <w:tblLook w:val="0000" w:firstRow="0" w:lastRow="0" w:firstColumn="0" w:lastColumn="0" w:noHBand="0" w:noVBand="0"/>
       </w:tblPr>
       <w:tblGrid>
-        <w:gridCol w:w="960"/>
+        <w:gridCol w:w="964"/>
         <w:gridCol w:w="4678"/>
-        <w:gridCol w:w="1275"/>
-        <w:gridCol w:w="1135"/>
-        <w:gridCol w:w="1194"/>
+        <w:gridCol w:w="1128"/>
+        <w:gridCol w:w="1418"/>
+        <w:gridCol w:w="1054"/>
       </w:tblGrid>
       <w:tr>
-        <w:tblPrEx>
-          <w:tblCellMar>
-            <w:top w:w="0" w:type="dxa"/>
-            <w:bottom w:w="0" w:type="dxa"/>
-          </w:tblCellMar>
-        </w:tblPrEx>
         <w:trPr>
           <w:trHeight w:val="755"/>
         </w:trPr>
         <w:tc>
           <w:tcPr>
-            <w:tcW w:w="519" w:type="pct"/>
+            <w:tcW w:w="522" w:type="pct"/>
           </w:tcPr>
           <w:p>
             <w:r>
@@ -659,23 +687,31 @@
             <w:r>
               <w:t>Risk Description</w:t>
             </w:r>
-            <w:bookmarkStart w:id="0" w:name="_GoBack"/>
-            <w:bookmarkEnd w:id="0"/>
-          </w:p>
-        </w:tc>
-        <w:tc>
-          <w:tcPr>
-            <w:tcW w:w="690" w:type="pct"/>
-          </w:tcPr>
-          <w:p>
-            <w:r>
-              <w:t>Probability</w:t>
-            </w:r>
-          </w:p>
-        </w:tc>
-        <w:tc>
-          <w:tcPr>
-            <w:tcW w:w="614" w:type="pct"/>
+          </w:p>
+        </w:tc>
+        <w:tc>
+          <w:tcPr>
+            <w:tcW w:w="610" w:type="pct"/>
+          </w:tcPr>
+          <w:p>
+            <w:pPr>
+              <w:rPr>
+                <w:sz w:val="20"/>
+                <w:szCs w:val="20"/>
+              </w:rPr>
+            </w:pPr>
+            <w:r>
+              <w:rPr>
+                <w:sz w:val="20"/>
+                <w:szCs w:val="20"/>
+              </w:rPr>
+              <w:t>Likelihood</w:t>
+            </w:r>
+          </w:p>
+        </w:tc>
+        <w:tc>
+          <w:tcPr>
+            <w:tcW w:w="767" w:type="pct"/>
           </w:tcPr>
           <w:p>
             <w:r>
@@ -685,7 +721,7 @@
         </w:tc>
         <w:tc>
           <w:tcPr>
-            <w:tcW w:w="646" w:type="pct"/>
+            <w:tcW w:w="570" w:type="pct"/>
           </w:tcPr>
           <w:p>
             <w:r>
@@ -696,128 +732,1887 @@
         </w:tc>
       </w:tr>
       <w:tr>
-        <w:tblPrEx>
-          <w:tblCellMar>
-            <w:top w:w="0" w:type="dxa"/>
-            <w:bottom w:w="0" w:type="dxa"/>
-          </w:tblCellMar>
-        </w:tblPrEx>
         <w:trPr>
           <w:trHeight w:val="407"/>
         </w:trPr>
         <w:tc>
           <w:tcPr>
-            <w:tcW w:w="519" w:type="pct"/>
-          </w:tcPr>
-          <w:p/>
+            <w:tcW w:w="522" w:type="pct"/>
+          </w:tcPr>
+          <w:p>
+            <w:r>
+              <w:t>1</w:t>
+            </w:r>
+          </w:p>
         </w:tc>
         <w:tc>
           <w:tcPr>
             <w:tcW w:w="2531" w:type="pct"/>
           </w:tcPr>
-          <w:p/>
-        </w:tc>
-        <w:tc>
-          <w:tcPr>
-            <w:tcW w:w="690" w:type="pct"/>
-          </w:tcPr>
-          <w:p/>
-        </w:tc>
-        <w:tc>
-          <w:tcPr>
-            <w:tcW w:w="614" w:type="pct"/>
-          </w:tcPr>
-          <w:p/>
-        </w:tc>
-        <w:tc>
-          <w:tcPr>
-            <w:tcW w:w="646" w:type="pct"/>
-          </w:tcPr>
-          <w:p/>
+          <w:p>
+            <w:r>
+              <w:t>Version control</w:t>
+            </w:r>
+            <w:r>
+              <w:t>s somehow fail and work is lost</w:t>
+            </w:r>
+          </w:p>
+        </w:tc>
+        <w:tc>
+          <w:tcPr>
+            <w:tcW w:w="610" w:type="pct"/>
+          </w:tcPr>
+          <w:p>
+            <w:r>
+              <w:t>Rare</w:t>
+            </w:r>
+          </w:p>
+        </w:tc>
+        <w:tc>
+          <w:tcPr>
+            <w:tcW w:w="767" w:type="pct"/>
+          </w:tcPr>
+          <w:p>
+            <w:r>
+              <w:t>Catastrophic</w:t>
+            </w:r>
+          </w:p>
+        </w:tc>
+        <w:tc>
+          <w:tcPr>
+            <w:tcW w:w="570" w:type="pct"/>
+          </w:tcPr>
+          <w:p>
+            <w:r>
+              <w:t>Medium</w:t>
+            </w:r>
+          </w:p>
         </w:tc>
       </w:tr>
       <w:tr>
-        <w:tblPrEx>
-          <w:tblCellMar>
-            <w:top w:w="0" w:type="dxa"/>
-            <w:bottom w:w="0" w:type="dxa"/>
-          </w:tblCellMar>
-        </w:tblPrEx>
         <w:trPr>
           <w:trHeight w:val="502"/>
         </w:trPr>
         <w:tc>
           <w:tcPr>
-            <w:tcW w:w="519" w:type="pct"/>
-          </w:tcPr>
-          <w:p/>
+            <w:tcW w:w="522" w:type="pct"/>
+          </w:tcPr>
+          <w:p>
+            <w:r>
+              <w:t>2</w:t>
+            </w:r>
+          </w:p>
         </w:tc>
         <w:tc>
           <w:tcPr>
             <w:tcW w:w="2531" w:type="pct"/>
           </w:tcPr>
-          <w:p/>
-        </w:tc>
-        <w:tc>
-          <w:tcPr>
-            <w:tcW w:w="690" w:type="pct"/>
-          </w:tcPr>
-          <w:p/>
-        </w:tc>
-        <w:tc>
-          <w:tcPr>
-            <w:tcW w:w="614" w:type="pct"/>
-          </w:tcPr>
-          <w:p/>
-        </w:tc>
-        <w:tc>
-          <w:tcPr>
-            <w:tcW w:w="646" w:type="pct"/>
-          </w:tcPr>
-          <w:p/>
+          <w:p>
+            <w:r>
+              <w:t>Software resou</w:t>
+            </w:r>
+            <w:r>
+              <w:t>rces do not function as expected</w:t>
+            </w:r>
+          </w:p>
+        </w:tc>
+        <w:tc>
+          <w:tcPr>
+            <w:tcW w:w="610" w:type="pct"/>
+          </w:tcPr>
+          <w:p>
+            <w:r>
+              <w:t>Unlikely</w:t>
+            </w:r>
+          </w:p>
+        </w:tc>
+        <w:tc>
+          <w:tcPr>
+            <w:tcW w:w="767" w:type="pct"/>
+          </w:tcPr>
+          <w:p>
+            <w:r>
+              <w:t>Major</w:t>
+            </w:r>
+          </w:p>
+        </w:tc>
+        <w:tc>
+          <w:tcPr>
+            <w:tcW w:w="570" w:type="pct"/>
+          </w:tcPr>
+          <w:p>
+            <w:r>
+              <w:t>Medium</w:t>
+            </w:r>
+          </w:p>
         </w:tc>
       </w:tr>
       <w:tr>
-        <w:tblPrEx>
-          <w:tblCellMar>
-            <w:top w:w="0" w:type="dxa"/>
-            <w:bottom w:w="0" w:type="dxa"/>
-          </w:tblCellMar>
-        </w:tblPrEx>
         <w:trPr>
           <w:trHeight w:val="462"/>
         </w:trPr>
         <w:tc>
           <w:tcPr>
-            <w:tcW w:w="519" w:type="pct"/>
-          </w:tcPr>
+            <w:tcW w:w="522" w:type="pct"/>
+          </w:tcPr>
+          <w:p>
+            <w:r>
+              <w:t>3</w:t>
+            </w:r>
+          </w:p>
+        </w:tc>
+        <w:tc>
+          <w:tcPr>
+            <w:tcW w:w="2531" w:type="pct"/>
+          </w:tcPr>
+          <w:p>
+            <w:r>
+              <w:t>Competitor releases similar application</w:t>
+            </w:r>
+          </w:p>
+        </w:tc>
+        <w:tc>
+          <w:tcPr>
+            <w:tcW w:w="610" w:type="pct"/>
+          </w:tcPr>
+          <w:p>
+            <w:r>
+              <w:t>Rare</w:t>
+            </w:r>
+          </w:p>
+        </w:tc>
+        <w:tc>
+          <w:tcPr>
+            <w:tcW w:w="767" w:type="pct"/>
+          </w:tcPr>
+          <w:p>
+            <w:r>
+              <w:t>Medium</w:t>
+            </w:r>
+          </w:p>
+        </w:tc>
+        <w:tc>
+          <w:tcPr>
+            <w:tcW w:w="570" w:type="pct"/>
+          </w:tcPr>
+          <w:p>
+            <w:r>
+              <w:t>Low</w:t>
+            </w:r>
+          </w:p>
+        </w:tc>
+      </w:tr>
+      <w:tr>
+        <w:trPr>
+          <w:trHeight w:val="421"/>
+        </w:trPr>
+        <w:tc>
+          <w:tcPr>
+            <w:tcW w:w="522" w:type="pct"/>
+          </w:tcPr>
+          <w:p>
+            <w:r>
+              <w:t>4</w:t>
+            </w:r>
+          </w:p>
+        </w:tc>
+        <w:tc>
+          <w:tcPr>
+            <w:tcW w:w="2531" w:type="pct"/>
+          </w:tcPr>
+          <w:p>
+            <w:r>
+              <w:t>Phone breaking as result of testing</w:t>
+            </w:r>
+          </w:p>
+        </w:tc>
+        <w:tc>
+          <w:tcPr>
+            <w:tcW w:w="610" w:type="pct"/>
+          </w:tcPr>
+          <w:p>
+            <w:r>
+              <w:t>Unlikely</w:t>
+            </w:r>
+          </w:p>
+        </w:tc>
+        <w:tc>
+          <w:tcPr>
+            <w:tcW w:w="767" w:type="pct"/>
+          </w:tcPr>
+          <w:p>
+            <w:r>
+              <w:t>Catastrophic</w:t>
+            </w:r>
+          </w:p>
+        </w:tc>
+        <w:tc>
+          <w:tcPr>
+            <w:tcW w:w="570" w:type="pct"/>
+          </w:tcPr>
+          <w:p>
+            <w:r>
+              <w:t>Medium</w:t>
+            </w:r>
+          </w:p>
+        </w:tc>
+      </w:tr>
+      <w:tr>
+        <w:trPr>
+          <w:trHeight w:val="407"/>
+        </w:trPr>
+        <w:tc>
+          <w:tcPr>
+            <w:tcW w:w="522" w:type="pct"/>
+          </w:tcPr>
+          <w:p>
+            <w:r>
+              <w:t>5</w:t>
+            </w:r>
+          </w:p>
+        </w:tc>
+        <w:tc>
+          <w:tcPr>
+            <w:tcW w:w="2531" w:type="pct"/>
+          </w:tcPr>
+          <w:p>
+            <w:r>
+              <w:t>Loose contact with team members</w:t>
+            </w:r>
+          </w:p>
+        </w:tc>
+        <w:tc>
+          <w:tcPr>
+            <w:tcW w:w="610" w:type="pct"/>
+          </w:tcPr>
+          <w:p>
+            <w:r>
+              <w:t>Rare</w:t>
+            </w:r>
+          </w:p>
+        </w:tc>
+        <w:tc>
+          <w:tcPr>
+            <w:tcW w:w="767" w:type="pct"/>
+          </w:tcPr>
+          <w:p>
+            <w:r>
+              <w:t>Major</w:t>
+            </w:r>
+          </w:p>
+        </w:tc>
+        <w:tc>
+          <w:tcPr>
+            <w:tcW w:w="570" w:type="pct"/>
+          </w:tcPr>
+          <w:p>
+            <w:r>
+              <w:t>Low</w:t>
+            </w:r>
+          </w:p>
+        </w:tc>
+      </w:tr>
+      <w:tr>
+        <w:trPr>
+          <w:trHeight w:val="380"/>
+        </w:trPr>
+        <w:tc>
+          <w:tcPr>
+            <w:tcW w:w="522" w:type="pct"/>
+          </w:tcPr>
+          <w:p>
+            <w:r>
+              <w:t>6</w:t>
+            </w:r>
+          </w:p>
+        </w:tc>
+        <w:tc>
+          <w:tcPr>
+            <w:tcW w:w="2531" w:type="pct"/>
+          </w:tcPr>
+          <w:p>
+            <w:r>
+              <w:t>Loose contact with project sponsor</w:t>
+            </w:r>
+          </w:p>
+        </w:tc>
+        <w:tc>
+          <w:tcPr>
+            <w:tcW w:w="610" w:type="pct"/>
+          </w:tcPr>
+          <w:p>
+            <w:r>
+              <w:t>Rare</w:t>
+            </w:r>
+          </w:p>
+        </w:tc>
+        <w:tc>
+          <w:tcPr>
+            <w:tcW w:w="767" w:type="pct"/>
+          </w:tcPr>
+          <w:p>
+            <w:r>
+              <w:t>Catastrophic</w:t>
+            </w:r>
+          </w:p>
+        </w:tc>
+        <w:tc>
+          <w:tcPr>
+            <w:tcW w:w="570" w:type="pct"/>
+          </w:tcPr>
+          <w:p>
+            <w:r>
+              <w:t>Medium</w:t>
+            </w:r>
+          </w:p>
+        </w:tc>
+      </w:tr>
+      <w:tr>
+        <w:trPr>
+          <w:trHeight w:val="217"/>
+        </w:trPr>
+        <w:tc>
+          <w:tcPr>
+            <w:tcW w:w="522" w:type="pct"/>
+          </w:tcPr>
+          <w:p>
+            <w:r>
+              <w:t>7</w:t>
+            </w:r>
+          </w:p>
+        </w:tc>
+        <w:tc>
+          <w:tcPr>
+            <w:tcW w:w="2531" w:type="pct"/>
+          </w:tcPr>
+          <w:p>
+            <w:r>
+              <w:t>Team members cannot attend meetings</w:t>
+            </w:r>
+          </w:p>
+        </w:tc>
+        <w:tc>
+          <w:tcPr>
+            <w:tcW w:w="610" w:type="pct"/>
+          </w:tcPr>
+          <w:p>
+            <w:r>
+              <w:t>Possible</w:t>
+            </w:r>
+          </w:p>
+        </w:tc>
+        <w:tc>
+          <w:tcPr>
+            <w:tcW w:w="767" w:type="pct"/>
+          </w:tcPr>
+          <w:p>
+            <w:r>
+              <w:t>Medium</w:t>
+            </w:r>
+          </w:p>
+        </w:tc>
+        <w:tc>
+          <w:tcPr>
+            <w:tcW w:w="570" w:type="pct"/>
+          </w:tcPr>
+          <w:p>
+            <w:r>
+              <w:t>Medium</w:t>
+            </w:r>
+          </w:p>
+        </w:tc>
+      </w:tr>
+      <w:tr>
+        <w:trPr>
+          <w:trHeight w:val="169"/>
+        </w:trPr>
+        <w:tc>
+          <w:tcPr>
+            <w:tcW w:w="522" w:type="pct"/>
+          </w:tcPr>
+          <w:p>
+            <w:r>
+              <w:t>8</w:t>
+            </w:r>
+          </w:p>
+        </w:tc>
+        <w:tc>
+          <w:tcPr>
+            <w:tcW w:w="2531" w:type="pct"/>
+          </w:tcPr>
+          <w:p>
+            <w:r>
+              <w:t>Conflict between team members</w:t>
+            </w:r>
+          </w:p>
+        </w:tc>
+        <w:tc>
+          <w:tcPr>
+            <w:tcW w:w="610" w:type="pct"/>
+          </w:tcPr>
+          <w:p>
+            <w:r>
+              <w:t>Possible</w:t>
+            </w:r>
+          </w:p>
+        </w:tc>
+        <w:tc>
+          <w:tcPr>
+            <w:tcW w:w="767" w:type="pct"/>
+          </w:tcPr>
+          <w:p>
+            <w:r>
+              <w:t>Major</w:t>
+            </w:r>
+          </w:p>
+        </w:tc>
+        <w:tc>
+          <w:tcPr>
+            <w:tcW w:w="570" w:type="pct"/>
+          </w:tcPr>
+          <w:p>
+            <w:r>
+              <w:t>High</w:t>
+            </w:r>
+          </w:p>
+        </w:tc>
+      </w:tr>
+      <w:tr>
+        <w:trPr>
+          <w:trHeight w:val="101"/>
+        </w:trPr>
+        <w:tc>
+          <w:tcPr>
+            <w:tcW w:w="522" w:type="pct"/>
+          </w:tcPr>
+          <w:p>
+            <w:r>
+              <w:t>9</w:t>
+            </w:r>
+          </w:p>
+        </w:tc>
+        <w:tc>
+          <w:tcPr>
+            <w:tcW w:w="2531" w:type="pct"/>
+          </w:tcPr>
+          <w:p>
+            <w:r>
+              <w:t>Conflict between team and sponsor</w:t>
+            </w:r>
+          </w:p>
+        </w:tc>
+        <w:tc>
+          <w:tcPr>
+            <w:tcW w:w="610" w:type="pct"/>
+          </w:tcPr>
+          <w:p>
+            <w:r>
+              <w:t>Possible</w:t>
+            </w:r>
+          </w:p>
+        </w:tc>
+        <w:tc>
+          <w:tcPr>
+            <w:tcW w:w="767" w:type="pct"/>
+          </w:tcPr>
+          <w:p>
+            <w:r>
+              <w:t>Major</w:t>
+            </w:r>
+          </w:p>
+        </w:tc>
+        <w:tc>
+          <w:tcPr>
+            <w:tcW w:w="570" w:type="pct"/>
+          </w:tcPr>
+          <w:p>
+            <w:r>
+              <w:t>High</w:t>
+            </w:r>
+          </w:p>
+        </w:tc>
+      </w:tr>
+      <w:tr>
+        <w:trPr>
+          <w:trHeight w:val="169"/>
+        </w:trPr>
+        <w:tc>
+          <w:tcPr>
+            <w:tcW w:w="522" w:type="pct"/>
+          </w:tcPr>
+          <w:p>
+            <w:r>
+              <w:t>10</w:t>
+            </w:r>
+          </w:p>
+        </w:tc>
+        <w:tc>
+          <w:tcPr>
+            <w:tcW w:w="2531" w:type="pct"/>
+          </w:tcPr>
+          <w:p>
+            <w:r>
+              <w:t>Unable to meet at normal location</w:t>
+            </w:r>
+          </w:p>
+        </w:tc>
+        <w:tc>
+          <w:tcPr>
+            <w:tcW w:w="610" w:type="pct"/>
+          </w:tcPr>
+          <w:p>
+            <w:r>
+              <w:t>Possible</w:t>
+            </w:r>
+          </w:p>
+        </w:tc>
+        <w:tc>
+          <w:tcPr>
+            <w:tcW w:w="767" w:type="pct"/>
+          </w:tcPr>
+          <w:p>
+            <w:r>
+              <w:t>Minor</w:t>
+            </w:r>
+          </w:p>
+        </w:tc>
+        <w:tc>
+          <w:tcPr>
+            <w:tcW w:w="570" w:type="pct"/>
+          </w:tcPr>
+          <w:p>
+            <w:r>
+              <w:t>Low</w:t>
+            </w:r>
+          </w:p>
+        </w:tc>
+      </w:tr>
+      <w:tr>
+        <w:trPr>
+          <w:trHeight w:val="223"/>
+        </w:trPr>
+        <w:tc>
+          <w:tcPr>
+            <w:tcW w:w="522" w:type="pct"/>
+          </w:tcPr>
+          <w:p>
+            <w:r>
+              <w:t>11</w:t>
+            </w:r>
+          </w:p>
+        </w:tc>
+        <w:tc>
+          <w:tcPr>
+            <w:tcW w:w="2531" w:type="pct"/>
+          </w:tcPr>
+          <w:p>
+            <w:r>
+              <w:t>Other subjects require work to be conducted at same time</w:t>
+            </w:r>
+          </w:p>
+        </w:tc>
+        <w:tc>
+          <w:tcPr>
+            <w:tcW w:w="610" w:type="pct"/>
+          </w:tcPr>
+          <w:p>
+            <w:r>
+              <w:t>Likely</w:t>
+            </w:r>
+          </w:p>
+        </w:tc>
+        <w:tc>
+          <w:tcPr>
+            <w:tcW w:w="767" w:type="pct"/>
+          </w:tcPr>
+          <w:p>
+            <w:r>
+              <w:t>Minor</w:t>
+            </w:r>
+          </w:p>
+        </w:tc>
+        <w:tc>
+          <w:tcPr>
+            <w:tcW w:w="570" w:type="pct"/>
+          </w:tcPr>
+          <w:p>
+            <w:r>
+              <w:t>Medium</w:t>
+            </w:r>
+          </w:p>
+        </w:tc>
+      </w:tr>
+      <w:tr>
+        <w:trPr>
+          <w:trHeight w:val="223"/>
+        </w:trPr>
+        <w:tc>
+          <w:tcPr>
+            <w:tcW w:w="522" w:type="pct"/>
+          </w:tcPr>
+          <w:p>
+            <w:r>
+              <w:lastRenderedPageBreak/>
+              <w:t>12</w:t>
+            </w:r>
+          </w:p>
+        </w:tc>
+        <w:tc>
+          <w:tcPr>
+            <w:tcW w:w="2531" w:type="pct"/>
+          </w:tcPr>
+          <w:p>
+            <w:r>
+              <w:t>Loss of phone during testing</w:t>
+            </w:r>
+          </w:p>
+        </w:tc>
+        <w:tc>
+          <w:tcPr>
+            <w:tcW w:w="610" w:type="pct"/>
+          </w:tcPr>
+          <w:p>
+            <w:r>
+              <w:t>Rare</w:t>
+            </w:r>
+          </w:p>
+        </w:tc>
+        <w:tc>
+          <w:tcPr>
+            <w:tcW w:w="767" w:type="pct"/>
+          </w:tcPr>
+          <w:p>
+            <w:r>
+              <w:t>Catastrophic</w:t>
+            </w:r>
+          </w:p>
+        </w:tc>
+        <w:tc>
+          <w:tcPr>
+            <w:tcW w:w="570" w:type="pct"/>
+          </w:tcPr>
+          <w:p>
+            <w:r>
+              <w:t>Medium</w:t>
+            </w:r>
+          </w:p>
+        </w:tc>
+      </w:tr>
+      <w:tr>
+        <w:trPr>
+          <w:trHeight w:val="210"/>
+        </w:trPr>
+        <w:tc>
+          <w:tcPr>
+            <w:tcW w:w="522" w:type="pct"/>
+          </w:tcPr>
+          <w:p>
+            <w:r>
+              <w:t>13</w:t>
+            </w:r>
+          </w:p>
+        </w:tc>
+        <w:tc>
+          <w:tcPr>
+            <w:tcW w:w="2531" w:type="pct"/>
+          </w:tcPr>
+          <w:p>
+            <w:r>
+              <w:t>Test users may not meet when needed</w:t>
+            </w:r>
+          </w:p>
+        </w:tc>
+        <w:tc>
+          <w:tcPr>
+            <w:tcW w:w="610" w:type="pct"/>
+          </w:tcPr>
+          <w:p>
+            <w:r>
+              <w:t>Possible</w:t>
+            </w:r>
+          </w:p>
+        </w:tc>
+        <w:tc>
+          <w:tcPr>
+            <w:tcW w:w="767" w:type="pct"/>
+          </w:tcPr>
+          <w:p>
+            <w:r>
+              <w:t>Minor</w:t>
+            </w:r>
+          </w:p>
+        </w:tc>
+        <w:tc>
+          <w:tcPr>
+            <w:tcW w:w="570" w:type="pct"/>
+          </w:tcPr>
+          <w:p>
+            <w:r>
+              <w:t>High</w:t>
+            </w:r>
+          </w:p>
+        </w:tc>
+      </w:tr>
+      <w:tr>
+        <w:trPr>
+          <w:trHeight w:val="237"/>
+        </w:trPr>
+        <w:tc>
+          <w:tcPr>
+            <w:tcW w:w="522" w:type="pct"/>
+          </w:tcPr>
+          <w:p>
+            <w:r>
+              <w:t>14</w:t>
+            </w:r>
+          </w:p>
+        </w:tc>
+        <w:tc>
+          <w:tcPr>
+            <w:tcW w:w="2531" w:type="pct"/>
+          </w:tcPr>
+          <w:p>
+            <w:r>
+              <w:t>Estimated times needed are too short</w:t>
+            </w:r>
+          </w:p>
+        </w:tc>
+        <w:tc>
+          <w:tcPr>
+            <w:tcW w:w="610" w:type="pct"/>
+          </w:tcPr>
+          <w:p>
+            <w:r>
+              <w:t>Possible</w:t>
+            </w:r>
+          </w:p>
+        </w:tc>
+        <w:tc>
+          <w:tcPr>
+            <w:tcW w:w="767" w:type="pct"/>
+          </w:tcPr>
+          <w:p>
+            <w:r>
+              <w:t>Major</w:t>
+            </w:r>
+          </w:p>
+        </w:tc>
+        <w:tc>
+          <w:tcPr>
+            <w:tcW w:w="570" w:type="pct"/>
+          </w:tcPr>
+          <w:p>
+            <w:r>
+              <w:t>High</w:t>
+            </w:r>
+          </w:p>
+        </w:tc>
+      </w:tr>
+      <w:tr>
+        <w:trPr>
+          <w:trHeight w:val="530"/>
+        </w:trPr>
+        <w:tc>
+          <w:tcPr>
+            <w:tcW w:w="522" w:type="pct"/>
+          </w:tcPr>
+          <w:p>
+            <w:r>
+              <w:t>15</w:t>
+            </w:r>
+          </w:p>
+        </w:tc>
+        <w:tc>
+          <w:tcPr>
+            <w:tcW w:w="2531" w:type="pct"/>
+          </w:tcPr>
+          <w:p>
+            <w:r>
+              <w:t>Workload underestimated</w:t>
+            </w:r>
+          </w:p>
+        </w:tc>
+        <w:tc>
+          <w:tcPr>
+            <w:tcW w:w="610" w:type="pct"/>
+          </w:tcPr>
+          <w:p>
+            <w:r>
+              <w:t>Possible</w:t>
+            </w:r>
+          </w:p>
+        </w:tc>
+        <w:tc>
+          <w:tcPr>
+            <w:tcW w:w="767" w:type="pct"/>
+          </w:tcPr>
+          <w:p>
+            <w:r>
+              <w:t>Major</w:t>
+            </w:r>
+          </w:p>
+        </w:tc>
+        <w:tc>
+          <w:tcPr>
+            <w:tcW w:w="570" w:type="pct"/>
+          </w:tcPr>
+          <w:p>
+            <w:r>
+              <w:t>High</w:t>
+            </w:r>
+          </w:p>
+        </w:tc>
+      </w:tr>
+    </w:tbl>
+    <w:p/>
+    <w:p/>
+    <w:p>
+      <w:pPr>
+        <w:rPr>
+          <w:b/>
+        </w:rPr>
+      </w:pPr>
+      <w:r>
+        <w:rPr>
+          <w:b/>
+        </w:rPr>
+        <w:t>Risk Planning</w:t>
+      </w:r>
+    </w:p>
+    <w:p>
+      <w:r>
+        <w:t>The risk st</w:t>
+      </w:r>
+      <w:r>
+        <w:t>r</w:t>
+      </w:r>
+      <w:r>
+        <w:t>ategy table below is ranked in order of rating. The aim is to mitigate each risk as much as possible, so that the rating is reduced to an acceptable level. For it to be acceptable the rating must be below no higher than Medium, except in the rare case a high rating may be allowed, but must be more carefully monitored.</w:t>
+      </w:r>
+    </w:p>
+    <w:tbl>
+      <w:tblPr>
+        <w:tblW w:w="5000" w:type="pct"/>
+        <w:tblBorders>
+          <w:top w:val="single" w:sz="4" w:space="0" w:color="auto"/>
+          <w:left w:val="single" w:sz="4" w:space="0" w:color="auto"/>
+          <w:bottom w:val="single" w:sz="4" w:space="0" w:color="auto"/>
+          <w:right w:val="single" w:sz="4" w:space="0" w:color="auto"/>
+          <w:insideH w:val="single" w:sz="4" w:space="0" w:color="auto"/>
+          <w:insideV w:val="single" w:sz="4" w:space="0" w:color="auto"/>
+        </w:tblBorders>
+        <w:tblLook w:val="0000" w:firstRow="0" w:lastRow="0" w:firstColumn="0" w:lastColumn="0" w:noHBand="0" w:noVBand="0"/>
+      </w:tblPr>
+      <w:tblGrid>
+        <w:gridCol w:w="1518"/>
+        <w:gridCol w:w="1658"/>
+        <w:gridCol w:w="4020"/>
+        <w:gridCol w:w="2046"/>
+      </w:tblGrid>
+      <w:tr>
+        <w:trPr>
+          <w:trHeight w:val="755"/>
+        </w:trPr>
+        <w:tc>
+          <w:tcPr>
+            <w:tcW w:w="821" w:type="pct"/>
+          </w:tcPr>
+          <w:p>
+            <w:r>
+              <w:t>Risk no.</w:t>
+            </w:r>
+          </w:p>
+        </w:tc>
+        <w:tc>
+          <w:tcPr>
+            <w:tcW w:w="897" w:type="pct"/>
+          </w:tcPr>
+          <w:p>
+            <w:pPr>
+              <w:rPr>
+                <w:sz w:val="20"/>
+                <w:szCs w:val="20"/>
+              </w:rPr>
+            </w:pPr>
+            <w:r>
+              <w:rPr>
+                <w:sz w:val="20"/>
+                <w:szCs w:val="20"/>
+              </w:rPr>
+              <w:t>Initial rating</w:t>
+            </w:r>
+          </w:p>
+        </w:tc>
+        <w:tc>
+          <w:tcPr>
+            <w:tcW w:w="2175" w:type="pct"/>
+          </w:tcPr>
+          <w:p>
+            <w:r>
+              <w:t>Strategy</w:t>
+            </w:r>
+          </w:p>
+        </w:tc>
+        <w:tc>
+          <w:tcPr>
+            <w:tcW w:w="1107" w:type="pct"/>
+          </w:tcPr>
+          <w:p>
+            <w:r>
+              <w:t>Rating</w:t>
+            </w:r>
+            <w:r>
+              <w:t xml:space="preserve"> after mitigation</w:t>
+            </w:r>
+          </w:p>
           <w:p/>
         </w:tc>
-        <w:tc>
-          <w:tcPr>
-            <w:tcW w:w="2531" w:type="pct"/>
+      </w:tr>
+      <w:tr>
+        <w:trPr>
+          <w:trHeight w:val="407"/>
+        </w:trPr>
+        <w:tc>
+          <w:tcPr>
+            <w:tcW w:w="821" w:type="pct"/>
+          </w:tcPr>
+          <w:p>
+            <w:r>
+              <w:t>1</w:t>
+            </w:r>
+          </w:p>
+        </w:tc>
+        <w:tc>
+          <w:tcPr>
+            <w:tcW w:w="897" w:type="pct"/>
+          </w:tcPr>
+          <w:p>
+            <w:r>
+              <w:t>Medium</w:t>
+            </w:r>
+          </w:p>
+        </w:tc>
+        <w:tc>
+          <w:tcPr>
+            <w:tcW w:w="2175" w:type="pct"/>
+            <w:tcBorders>
+              <w:bottom w:val="single" w:sz="4" w:space="0" w:color="auto"/>
+            </w:tcBorders>
+            <w:shd w:val="clear" w:color="auto" w:fill="auto"/>
+          </w:tcPr>
+          <w:p>
+            <w:r>
+              <w:t>Have multiple backups saved in different locations</w:t>
+            </w:r>
+          </w:p>
+        </w:tc>
+        <w:tc>
+          <w:tcPr>
+            <w:tcW w:w="1107" w:type="pct"/>
+            <w:tcBorders>
+              <w:bottom w:val="single" w:sz="4" w:space="0" w:color="auto"/>
+            </w:tcBorders>
+            <w:shd w:val="clear" w:color="auto" w:fill="auto"/>
+          </w:tcPr>
+          <w:p>
+            <w:r>
+              <w:t>Low</w:t>
+            </w:r>
+          </w:p>
+        </w:tc>
+      </w:tr>
+      <w:tr>
+        <w:trPr>
+          <w:trHeight w:val="502"/>
+        </w:trPr>
+        <w:tc>
+          <w:tcPr>
+            <w:tcW w:w="821" w:type="pct"/>
+          </w:tcPr>
+          <w:p>
+            <w:r>
+              <w:t>2</w:t>
+            </w:r>
+          </w:p>
+        </w:tc>
+        <w:tc>
+          <w:tcPr>
+            <w:tcW w:w="897" w:type="pct"/>
+            <w:tcBorders>
+              <w:bottom w:val="single" w:sz="4" w:space="0" w:color="auto"/>
+            </w:tcBorders>
+          </w:tcPr>
+          <w:p>
+            <w:r>
+              <w:t>Medium</w:t>
+            </w:r>
+          </w:p>
+        </w:tc>
+        <w:tc>
+          <w:tcPr>
+            <w:tcW w:w="2175" w:type="pct"/>
+            <w:tcBorders>
+              <w:bottom w:val="single" w:sz="4" w:space="0" w:color="auto"/>
+            </w:tcBorders>
+            <w:shd w:val="clear" w:color="auto" w:fill="auto"/>
+          </w:tcPr>
+          <w:p>
+            <w:r>
+              <w:t>Try multiple software vendors, so we can test if they work or not</w:t>
+            </w:r>
+          </w:p>
+        </w:tc>
+        <w:tc>
+          <w:tcPr>
+            <w:tcW w:w="1107" w:type="pct"/>
+            <w:tcBorders>
+              <w:bottom w:val="single" w:sz="4" w:space="0" w:color="auto"/>
+            </w:tcBorders>
+            <w:shd w:val="clear" w:color="auto" w:fill="auto"/>
+          </w:tcPr>
+          <w:p>
+            <w:r>
+              <w:t>low</w:t>
+            </w:r>
+          </w:p>
+        </w:tc>
+      </w:tr>
+      <w:tr>
+        <w:trPr>
+          <w:trHeight w:val="462"/>
+        </w:trPr>
+        <w:tc>
+          <w:tcPr>
+            <w:tcW w:w="821" w:type="pct"/>
+          </w:tcPr>
+          <w:p>
+            <w:r>
+              <w:t>3</w:t>
+            </w:r>
+          </w:p>
+        </w:tc>
+        <w:tc>
+          <w:tcPr>
+            <w:tcW w:w="897" w:type="pct"/>
+          </w:tcPr>
+          <w:p>
+            <w:r>
+              <w:t>Low</w:t>
+            </w:r>
+          </w:p>
+        </w:tc>
+        <w:tc>
+          <w:tcPr>
+            <w:tcW w:w="2175" w:type="pct"/>
+            <w:tcBorders>
+              <w:bottom w:val="single" w:sz="4" w:space="0" w:color="auto"/>
+            </w:tcBorders>
+            <w:shd w:val="clear" w:color="auto" w:fill="auto"/>
+          </w:tcPr>
+          <w:p>
+            <w:r>
+              <w:t>Keep all information within team, and do not share IP</w:t>
+            </w:r>
+          </w:p>
+        </w:tc>
+        <w:tc>
+          <w:tcPr>
+            <w:tcW w:w="1107" w:type="pct"/>
+            <w:tcBorders>
+              <w:bottom w:val="single" w:sz="4" w:space="0" w:color="auto"/>
+            </w:tcBorders>
+            <w:shd w:val="clear" w:color="auto" w:fill="auto"/>
+          </w:tcPr>
+          <w:p>
+            <w:r>
+              <w:t>Medium</w:t>
+            </w:r>
+          </w:p>
+        </w:tc>
+      </w:tr>
+      <w:tr>
+        <w:trPr>
+          <w:trHeight w:val="421"/>
+        </w:trPr>
+        <w:tc>
+          <w:tcPr>
+            <w:tcW w:w="821" w:type="pct"/>
+          </w:tcPr>
+          <w:p>
+            <w:r>
+              <w:t>4</w:t>
+            </w:r>
+          </w:p>
+        </w:tc>
+        <w:tc>
+          <w:tcPr>
+            <w:tcW w:w="897" w:type="pct"/>
+            <w:tcBorders>
+              <w:bottom w:val="single" w:sz="4" w:space="0" w:color="auto"/>
+            </w:tcBorders>
+          </w:tcPr>
+          <w:p>
+            <w:r>
+              <w:t>Medium</w:t>
+            </w:r>
+          </w:p>
+        </w:tc>
+        <w:tc>
+          <w:tcPr>
+            <w:tcW w:w="2175" w:type="pct"/>
+            <w:tcBorders>
+              <w:bottom w:val="single" w:sz="4" w:space="0" w:color="auto"/>
+            </w:tcBorders>
+            <w:shd w:val="clear" w:color="auto" w:fill="auto"/>
+          </w:tcPr>
+          <w:p>
+            <w:r>
+              <w:t xml:space="preserve">Thoroughly test application on emulator before real device </w:t>
+            </w:r>
+            <w:proofErr w:type="spellStart"/>
+            <w:r>
+              <w:t>tesing</w:t>
+            </w:r>
+            <w:proofErr w:type="spellEnd"/>
+          </w:p>
+        </w:tc>
+        <w:tc>
+          <w:tcPr>
+            <w:tcW w:w="1107" w:type="pct"/>
+            <w:tcBorders>
+              <w:bottom w:val="single" w:sz="4" w:space="0" w:color="auto"/>
+            </w:tcBorders>
+            <w:shd w:val="clear" w:color="auto" w:fill="auto"/>
+          </w:tcPr>
+          <w:p>
+            <w:r>
+              <w:t>low</w:t>
+            </w:r>
+          </w:p>
+        </w:tc>
+      </w:tr>
+      <w:tr>
+        <w:trPr>
+          <w:trHeight w:val="407"/>
+        </w:trPr>
+        <w:tc>
+          <w:tcPr>
+            <w:tcW w:w="821" w:type="pct"/>
+          </w:tcPr>
+          <w:p>
+            <w:r>
+              <w:t>5</w:t>
+            </w:r>
+          </w:p>
+        </w:tc>
+        <w:tc>
+          <w:tcPr>
+            <w:tcW w:w="897" w:type="pct"/>
+            <w:tcBorders>
+              <w:bottom w:val="single" w:sz="4" w:space="0" w:color="auto"/>
+            </w:tcBorders>
+          </w:tcPr>
+          <w:p>
+            <w:r>
+              <w:t>Low</w:t>
+            </w:r>
+          </w:p>
+        </w:tc>
+        <w:tc>
+          <w:tcPr>
+            <w:tcW w:w="2175" w:type="pct"/>
+            <w:tcBorders>
+              <w:bottom w:val="single" w:sz="4" w:space="0" w:color="auto"/>
+            </w:tcBorders>
+            <w:shd w:val="clear" w:color="auto" w:fill="auto"/>
+          </w:tcPr>
+          <w:p>
+            <w:r>
+              <w:t xml:space="preserve">Have multiple ways to communicate, </w:t>
+            </w:r>
+            <w:proofErr w:type="spellStart"/>
+            <w:r>
+              <w:t>e.g</w:t>
+            </w:r>
+            <w:proofErr w:type="spellEnd"/>
+            <w:r>
+              <w:t xml:space="preserve"> social media, email etc.</w:t>
+            </w:r>
+          </w:p>
+        </w:tc>
+        <w:tc>
+          <w:tcPr>
+            <w:tcW w:w="1107" w:type="pct"/>
+            <w:tcBorders>
+              <w:bottom w:val="single" w:sz="4" w:space="0" w:color="auto"/>
+            </w:tcBorders>
+            <w:shd w:val="clear" w:color="auto" w:fill="auto"/>
+          </w:tcPr>
+          <w:p>
+            <w:r>
+              <w:t>low</w:t>
+            </w:r>
+          </w:p>
+        </w:tc>
+      </w:tr>
+      <w:tr>
+        <w:trPr>
+          <w:trHeight w:val="380"/>
+        </w:trPr>
+        <w:tc>
+          <w:tcPr>
+            <w:tcW w:w="821" w:type="pct"/>
+          </w:tcPr>
+          <w:p>
+            <w:r>
+              <w:t>6</w:t>
+            </w:r>
+          </w:p>
+        </w:tc>
+        <w:tc>
+          <w:tcPr>
+            <w:tcW w:w="897" w:type="pct"/>
+          </w:tcPr>
+          <w:p>
+            <w:r>
+              <w:t>Medium</w:t>
+            </w:r>
+          </w:p>
+        </w:tc>
+        <w:tc>
+          <w:tcPr>
+            <w:tcW w:w="2175" w:type="pct"/>
+            <w:tcBorders>
+              <w:bottom w:val="single" w:sz="4" w:space="0" w:color="auto"/>
+            </w:tcBorders>
+            <w:shd w:val="clear" w:color="auto" w:fill="auto"/>
+          </w:tcPr>
+          <w:p>
+            <w:r>
+              <w:t>Work out issues before they become major. If needed work with staff to resolve the problem</w:t>
+            </w:r>
+          </w:p>
+        </w:tc>
+        <w:tc>
+          <w:tcPr>
+            <w:tcW w:w="1107" w:type="pct"/>
+            <w:tcBorders>
+              <w:bottom w:val="single" w:sz="4" w:space="0" w:color="auto"/>
+            </w:tcBorders>
+            <w:shd w:val="clear" w:color="auto" w:fill="auto"/>
+          </w:tcPr>
+          <w:p>
+            <w:r>
+              <w:t>low</w:t>
+            </w:r>
+          </w:p>
+        </w:tc>
+      </w:tr>
+      <w:tr>
+        <w:trPr>
+          <w:trHeight w:val="217"/>
+        </w:trPr>
+        <w:tc>
+          <w:tcPr>
+            <w:tcW w:w="821" w:type="pct"/>
+          </w:tcPr>
+          <w:p>
+            <w:r>
+              <w:t>7</w:t>
+            </w:r>
+          </w:p>
+        </w:tc>
+        <w:tc>
+          <w:tcPr>
+            <w:tcW w:w="897" w:type="pct"/>
+          </w:tcPr>
+          <w:p>
+            <w:r>
+              <w:t>Medium</w:t>
+            </w:r>
+          </w:p>
+        </w:tc>
+        <w:tc>
+          <w:tcPr>
+            <w:tcW w:w="2175" w:type="pct"/>
+            <w:tcBorders>
+              <w:bottom w:val="single" w:sz="4" w:space="0" w:color="auto"/>
+            </w:tcBorders>
+            <w:shd w:val="clear" w:color="auto" w:fill="auto"/>
+          </w:tcPr>
+          <w:p>
+            <w:r>
+              <w:t>Arrange multiple meetings/ times. Make sure team can make at least one of them per week</w:t>
+            </w:r>
+          </w:p>
+        </w:tc>
+        <w:tc>
+          <w:tcPr>
+            <w:tcW w:w="1107" w:type="pct"/>
+            <w:tcBorders>
+              <w:bottom w:val="single" w:sz="4" w:space="0" w:color="auto"/>
+            </w:tcBorders>
+            <w:shd w:val="clear" w:color="auto" w:fill="auto"/>
+          </w:tcPr>
+          <w:p>
+            <w:r>
+              <w:t>low</w:t>
+            </w:r>
+          </w:p>
+        </w:tc>
+      </w:tr>
+      <w:tr>
+        <w:trPr>
+          <w:trHeight w:val="169"/>
+        </w:trPr>
+        <w:tc>
+          <w:tcPr>
+            <w:tcW w:w="821" w:type="pct"/>
+          </w:tcPr>
+          <w:p>
+            <w:r>
+              <w:t>8</w:t>
+            </w:r>
+          </w:p>
+        </w:tc>
+        <w:tc>
+          <w:tcPr>
+            <w:tcW w:w="897" w:type="pct"/>
+          </w:tcPr>
+          <w:p>
+            <w:r>
+              <w:t>High</w:t>
+            </w:r>
+          </w:p>
+        </w:tc>
+        <w:tc>
+          <w:tcPr>
+            <w:tcW w:w="2175" w:type="pct"/>
+            <w:tcBorders>
+              <w:bottom w:val="single" w:sz="4" w:space="0" w:color="auto"/>
+            </w:tcBorders>
+            <w:shd w:val="clear" w:color="auto" w:fill="auto"/>
+          </w:tcPr>
+          <w:p>
+            <w:r>
+              <w:t xml:space="preserve">Resolve situations within team, if not able to solve consult staff for more help and to </w:t>
+            </w:r>
+            <w:r>
+              <w:lastRenderedPageBreak/>
+              <w:t>notify them about the situation</w:t>
+            </w:r>
+          </w:p>
+        </w:tc>
+        <w:tc>
+          <w:tcPr>
+            <w:tcW w:w="1107" w:type="pct"/>
+            <w:tcBorders>
+              <w:bottom w:val="single" w:sz="4" w:space="0" w:color="auto"/>
+            </w:tcBorders>
+            <w:shd w:val="clear" w:color="auto" w:fill="auto"/>
+          </w:tcPr>
+          <w:p>
+            <w:r>
+              <w:lastRenderedPageBreak/>
+              <w:t>Medium</w:t>
+            </w:r>
+          </w:p>
+        </w:tc>
+      </w:tr>
+      <w:tr>
+        <w:trPr>
+          <w:trHeight w:val="101"/>
+        </w:trPr>
+        <w:tc>
+          <w:tcPr>
+            <w:tcW w:w="821" w:type="pct"/>
+          </w:tcPr>
+          <w:p>
+            <w:r>
+              <w:lastRenderedPageBreak/>
+              <w:t>9</w:t>
+            </w:r>
+          </w:p>
+        </w:tc>
+        <w:tc>
+          <w:tcPr>
+            <w:tcW w:w="897" w:type="pct"/>
+          </w:tcPr>
+          <w:p>
+            <w:r>
+              <w:t>High</w:t>
+            </w:r>
+          </w:p>
+        </w:tc>
+        <w:tc>
+          <w:tcPr>
+            <w:tcW w:w="2175" w:type="pct"/>
+            <w:tcBorders>
+              <w:bottom w:val="single" w:sz="4" w:space="0" w:color="auto"/>
+            </w:tcBorders>
+            <w:shd w:val="clear" w:color="auto" w:fill="auto"/>
+          </w:tcPr>
+          <w:p>
+            <w:r>
+              <w:t>Work with sponsor as much as possible, and continuously communicate with them to ensure things are working</w:t>
+            </w:r>
+          </w:p>
+        </w:tc>
+        <w:tc>
+          <w:tcPr>
+            <w:tcW w:w="1107" w:type="pct"/>
+            <w:tcBorders>
+              <w:bottom w:val="single" w:sz="4" w:space="0" w:color="auto"/>
+            </w:tcBorders>
+            <w:shd w:val="clear" w:color="auto" w:fill="auto"/>
+          </w:tcPr>
+          <w:p>
+            <w:r>
+              <w:t>Low</w:t>
+            </w:r>
+          </w:p>
+        </w:tc>
+      </w:tr>
+      <w:tr>
+        <w:trPr>
+          <w:trHeight w:val="169"/>
+        </w:trPr>
+        <w:tc>
+          <w:tcPr>
+            <w:tcW w:w="821" w:type="pct"/>
+          </w:tcPr>
+          <w:p>
+            <w:r>
+              <w:t>10</w:t>
+            </w:r>
+          </w:p>
+        </w:tc>
+        <w:tc>
+          <w:tcPr>
+            <w:tcW w:w="897" w:type="pct"/>
+          </w:tcPr>
+          <w:p>
+            <w:r>
+              <w:t>Low</w:t>
+            </w:r>
+          </w:p>
+        </w:tc>
+        <w:tc>
+          <w:tcPr>
+            <w:tcW w:w="2175" w:type="pct"/>
+            <w:tcBorders>
+              <w:bottom w:val="single" w:sz="4" w:space="0" w:color="auto"/>
+            </w:tcBorders>
+            <w:shd w:val="clear" w:color="auto" w:fill="auto"/>
+          </w:tcPr>
+          <w:p>
+            <w:r>
+              <w:t>Be flexible with meeting locations and times</w:t>
+            </w:r>
+          </w:p>
+        </w:tc>
+        <w:tc>
+          <w:tcPr>
+            <w:tcW w:w="1107" w:type="pct"/>
+            <w:tcBorders>
+              <w:bottom w:val="single" w:sz="4" w:space="0" w:color="auto"/>
+            </w:tcBorders>
+            <w:shd w:val="clear" w:color="auto" w:fill="auto"/>
+          </w:tcPr>
+          <w:p>
+            <w:r>
+              <w:t>Low</w:t>
+            </w:r>
+          </w:p>
+        </w:tc>
+      </w:tr>
+      <w:tr>
+        <w:trPr>
+          <w:trHeight w:val="223"/>
+        </w:trPr>
+        <w:tc>
+          <w:tcPr>
+            <w:tcW w:w="821" w:type="pct"/>
+          </w:tcPr>
+          <w:p>
+            <w:r>
+              <w:t>11</w:t>
+            </w:r>
+          </w:p>
+        </w:tc>
+        <w:tc>
+          <w:tcPr>
+            <w:tcW w:w="897" w:type="pct"/>
+          </w:tcPr>
+          <w:p>
+            <w:r>
+              <w:t>Medium</w:t>
+            </w:r>
+          </w:p>
+        </w:tc>
+        <w:tc>
+          <w:tcPr>
+            <w:tcW w:w="2175" w:type="pct"/>
+            <w:tcBorders>
+              <w:bottom w:val="single" w:sz="4" w:space="0" w:color="auto"/>
+            </w:tcBorders>
+            <w:shd w:val="clear" w:color="auto" w:fill="auto"/>
+          </w:tcPr>
+          <w:p>
+            <w:r>
+              <w:t>Schedule work to be done bit by bit, as to avoid large amounts of work piling up</w:t>
+            </w:r>
+          </w:p>
+        </w:tc>
+        <w:tc>
+          <w:tcPr>
+            <w:tcW w:w="1107" w:type="pct"/>
+            <w:tcBorders>
+              <w:bottom w:val="single" w:sz="4" w:space="0" w:color="auto"/>
+            </w:tcBorders>
+            <w:shd w:val="clear" w:color="auto" w:fill="auto"/>
+          </w:tcPr>
+          <w:p>
+            <w:r>
+              <w:t>low</w:t>
+            </w:r>
+          </w:p>
+        </w:tc>
+      </w:tr>
+      <w:tr>
+        <w:trPr>
+          <w:trHeight w:val="223"/>
+        </w:trPr>
+        <w:tc>
+          <w:tcPr>
+            <w:tcW w:w="821" w:type="pct"/>
+          </w:tcPr>
+          <w:p>
+            <w:r>
+              <w:t>12</w:t>
+            </w:r>
+          </w:p>
+        </w:tc>
+        <w:tc>
+          <w:tcPr>
+            <w:tcW w:w="897" w:type="pct"/>
+          </w:tcPr>
+          <w:p>
+            <w:r>
+              <w:t>Medium</w:t>
+            </w:r>
+          </w:p>
+        </w:tc>
+        <w:tc>
+          <w:tcPr>
+            <w:tcW w:w="2175" w:type="pct"/>
+            <w:tcBorders>
+              <w:bottom w:val="single" w:sz="4" w:space="0" w:color="auto"/>
+            </w:tcBorders>
+            <w:shd w:val="clear" w:color="auto" w:fill="auto"/>
+          </w:tcPr>
+          <w:p>
+            <w:r>
+              <w:t>Ensure phone is used for testing in secure area. Do not leave it unattended, and put someone in charge of it</w:t>
+            </w:r>
+          </w:p>
+        </w:tc>
+        <w:tc>
+          <w:tcPr>
+            <w:tcW w:w="1107" w:type="pct"/>
+            <w:tcBorders>
+              <w:bottom w:val="single" w:sz="4" w:space="0" w:color="auto"/>
+            </w:tcBorders>
+            <w:shd w:val="clear" w:color="auto" w:fill="auto"/>
+          </w:tcPr>
+          <w:p>
+            <w:r>
+              <w:t>low</w:t>
+            </w:r>
+          </w:p>
+        </w:tc>
+      </w:tr>
+      <w:tr>
+        <w:trPr>
+          <w:trHeight w:val="1028"/>
+        </w:trPr>
+        <w:tc>
+          <w:tcPr>
+            <w:tcW w:w="821" w:type="pct"/>
+          </w:tcPr>
+          <w:p>
+            <w:r>
+              <w:t>13</w:t>
+            </w:r>
+          </w:p>
+        </w:tc>
+        <w:tc>
+          <w:tcPr>
+            <w:tcW w:w="897" w:type="pct"/>
+          </w:tcPr>
+          <w:p>
+            <w:r>
+              <w:t>High</w:t>
+            </w:r>
+          </w:p>
+        </w:tc>
+        <w:tc>
+          <w:tcPr>
+            <w:tcW w:w="2175" w:type="pct"/>
+            <w:shd w:val="clear" w:color="auto" w:fill="auto"/>
+          </w:tcPr>
+          <w:p>
+            <w:r>
+              <w:t>Be flexible with meeting times and locations and have a best fit approach to meetings</w:t>
+            </w:r>
+          </w:p>
+        </w:tc>
+        <w:tc>
+          <w:tcPr>
+            <w:tcW w:w="1107" w:type="pct"/>
+            <w:shd w:val="clear" w:color="auto" w:fill="auto"/>
+          </w:tcPr>
+          <w:p>
+            <w:r>
+              <w:t>low</w:t>
+            </w:r>
+          </w:p>
+        </w:tc>
+      </w:tr>
+      <w:tr>
+        <w:trPr>
+          <w:trHeight w:val="237"/>
+        </w:trPr>
+        <w:tc>
+          <w:tcPr>
+            <w:tcW w:w="821" w:type="pct"/>
+          </w:tcPr>
+          <w:p>
+            <w:r>
+              <w:t>14</w:t>
+            </w:r>
+          </w:p>
+        </w:tc>
+        <w:tc>
+          <w:tcPr>
+            <w:tcW w:w="897" w:type="pct"/>
+          </w:tcPr>
+          <w:p>
+            <w:r>
+              <w:t>High</w:t>
+            </w:r>
+          </w:p>
+        </w:tc>
+        <w:tc>
+          <w:tcPr>
+            <w:tcW w:w="2175" w:type="pct"/>
+            <w:shd w:val="clear" w:color="auto" w:fill="auto"/>
+          </w:tcPr>
+          <w:p>
+            <w:r>
+              <w:t>Carefully work out times needed. Update and keep track of time needed to complete tasks and update as you go</w:t>
+            </w:r>
+          </w:p>
+        </w:tc>
+        <w:tc>
+          <w:tcPr>
+            <w:tcW w:w="1107" w:type="pct"/>
+            <w:shd w:val="clear" w:color="auto" w:fill="auto"/>
+          </w:tcPr>
+          <w:p>
+            <w:r>
+              <w:t>medium</w:t>
+            </w:r>
+          </w:p>
+        </w:tc>
+      </w:tr>
+      <w:tr>
+        <w:trPr>
+          <w:trHeight w:val="258"/>
+        </w:trPr>
+        <w:tc>
+          <w:tcPr>
+            <w:tcW w:w="821" w:type="pct"/>
+          </w:tcPr>
+          <w:p>
+            <w:r>
+              <w:t>15</w:t>
+            </w:r>
+          </w:p>
+        </w:tc>
+        <w:tc>
+          <w:tcPr>
+            <w:tcW w:w="897" w:type="pct"/>
+          </w:tcPr>
+          <w:p>
+            <w:r>
+              <w:t>High</w:t>
+            </w:r>
+          </w:p>
+        </w:tc>
+        <w:tc>
+          <w:tcPr>
+            <w:tcW w:w="2175" w:type="pct"/>
+            <w:shd w:val="clear" w:color="auto" w:fill="auto"/>
+          </w:tcPr>
+          <w:p>
+            <w:r>
+              <w:t>Share workload, and if needed take up slack as needed. Track all work done and update timesheets to gain better overview of project</w:t>
+            </w:r>
+          </w:p>
+        </w:tc>
+        <w:tc>
+          <w:tcPr>
+            <w:tcW w:w="1107" w:type="pct"/>
+            <w:shd w:val="clear" w:color="auto" w:fill="auto"/>
           </w:tcPr>
           <w:p/>
         </w:tc>
-        <w:tc>
-          <w:tcPr>
-            <w:tcW w:w="690" w:type="pct"/>
+      </w:tr>
+      <w:tr>
+        <w:trPr>
+          <w:trHeight w:val="530"/>
+        </w:trPr>
+        <w:tc>
+          <w:tcPr>
+            <w:tcW w:w="821" w:type="pct"/>
           </w:tcPr>
           <w:p/>
         </w:tc>
         <w:tc>
           <w:tcPr>
-            <w:tcW w:w="614" w:type="pct"/>
+            <w:tcW w:w="897" w:type="pct"/>
           </w:tcPr>
           <w:p/>
         </w:tc>
         <w:tc>
           <w:tcPr>
-            <w:tcW w:w="646" w:type="pct"/>
+            <w:tcW w:w="2175" w:type="pct"/>
+            <w:shd w:val="clear" w:color="auto" w:fill="auto"/>
           </w:tcPr>
           <w:p/>
         </w:tc>
+        <w:tc>
+          <w:tcPr>
+            <w:tcW w:w="1107" w:type="pct"/>
+            <w:shd w:val="clear" w:color="auto" w:fill="auto"/>
+          </w:tcPr>
+          <w:p/>
+        </w:tc>
       </w:tr>
+    </w:tbl>
+    <w:p/>
+    <w:p/>
+    <w:p/>
+    <w:p>
+      <w:pPr>
+        <w:tabs>
+          <w:tab w:val="left" w:pos="2940"/>
+        </w:tabs>
+      </w:pPr>
+      <w:r>
+        <w:tab/>
+      </w:r>
+    </w:p>
+    <w:p>
+      <w:r>
+        <w:rPr>
+          <w:noProof/>
+          <w:lang w:eastAsia="en-AU"/>
+        </w:rPr>
+        <w:lastRenderedPageBreak/>
+        <w:drawing>
+          <wp:inline distT="0" distB="0" distL="0" distR="0" wp14:anchorId="08CFDBB4" wp14:editId="292C472F">
+            <wp:extent cx="2745952" cy="2777706"/>
+            <wp:effectExtent l="0" t="0" r="0" b="3810"/>
+            <wp:docPr id="1" name="Picture 1" descr="http://staff.mq.edu.au/custom/files/media/ohs_workplace_inspection_risk_calculator.png"/>
+            <wp:cNvGraphicFramePr>
+              <a:graphicFrameLocks xmlns:a="http://schemas.openxmlformats.org/drawingml/2006/main" noChangeAspect="1"/>
+            </wp:cNvGraphicFramePr>
+            <a:graphic xmlns:a="http://schemas.openxmlformats.org/drawingml/2006/main">
+              <a:graphicData uri="http://schemas.openxmlformats.org/drawingml/2006/picture">
+                <pic:pic xmlns:pic="http://schemas.openxmlformats.org/drawingml/2006/picture">
+                  <pic:nvPicPr>
+                    <pic:cNvPr id="0" name="Picture 1" descr="http://staff.mq.edu.au/custom/files/media/ohs_workplace_inspection_risk_calculator.png"/>
+                    <pic:cNvPicPr>
+                      <a:picLocks noChangeAspect="1" noChangeArrowheads="1"/>
+                    </pic:cNvPicPr>
+                  </pic:nvPicPr>
+                  <pic:blipFill>
+                    <a:blip r:embed="rId8">
+                      <a:extLst>
+                        <a:ext uri="{28A0092B-C50C-407E-A947-70E740481C1C}">
+                          <a14:useLocalDpi xmlns:a14="http://schemas.microsoft.com/office/drawing/2010/main" val="0"/>
+                        </a:ext>
+                      </a:extLst>
+                    </a:blip>
+                    <a:srcRect/>
+                    <a:stretch>
+                      <a:fillRect/>
+                    </a:stretch>
+                  </pic:blipFill>
+                  <pic:spPr bwMode="auto">
+                    <a:xfrm>
+                      <a:off x="0" y="0"/>
+                      <a:ext cx="2746017" cy="2777772"/>
+                    </a:xfrm>
+                    <a:prstGeom prst="rect">
+                      <a:avLst/>
+                    </a:prstGeom>
+                    <a:noFill/>
+                    <a:ln>
+                      <a:noFill/>
+                    </a:ln>
+                  </pic:spPr>
+                </pic:pic>
+              </a:graphicData>
+            </a:graphic>
+          </wp:inline>
+        </w:drawing>
+      </w:r>
+    </w:p>
+    <w:p/>
+    <w:p>
+      <w:pPr>
+        <w:rPr>
+          <w:b/>
+        </w:rPr>
+      </w:pPr>
+      <w:r>
+        <w:rPr>
+          <w:b/>
+        </w:rPr>
+        <w:t>Risk Monitoring</w:t>
+      </w:r>
+    </w:p>
+    <w:p>
+      <w:r>
+        <w:t>There are a number of indicators that will help see and monitor each risk. If these are monitored carefully and updated, the risks can be managed more easily and better mitigated, where possible.</w:t>
+      </w:r>
+    </w:p>
+    <w:p>
+      <w:r>
+        <w:t xml:space="preserve">All risks will be monitored closely and checked on regularly, but risks with a residual rating of medium will have special attention paid to them.  Some of the risks cannot be monitored easily due to their nature, but the mitigations will allow us to better plan for them and have a better way to react if they eventuate. </w:t>
+      </w:r>
+    </w:p>
+    <w:tbl>
+      <w:tblPr>
+        <w:tblW w:w="0" w:type="auto"/>
+        <w:tblInd w:w="108" w:type="dxa"/>
+        <w:tblBorders>
+          <w:top w:val="single" w:sz="4" w:space="0" w:color="auto"/>
+          <w:left w:val="single" w:sz="4" w:space="0" w:color="auto"/>
+          <w:bottom w:val="single" w:sz="4" w:space="0" w:color="auto"/>
+          <w:right w:val="single" w:sz="4" w:space="0" w:color="auto"/>
+          <w:insideH w:val="single" w:sz="4" w:space="0" w:color="auto"/>
+          <w:insideV w:val="single" w:sz="4" w:space="0" w:color="auto"/>
+        </w:tblBorders>
+        <w:tblLook w:val="0000" w:firstRow="0" w:lastRow="0" w:firstColumn="0" w:lastColumn="0" w:noHBand="0" w:noVBand="0"/>
+      </w:tblPr>
+      <w:tblGrid>
+        <w:gridCol w:w="1861"/>
+        <w:gridCol w:w="6983"/>
+      </w:tblGrid>
       <w:tr>
         <w:tblPrEx>
           <w:tblCellMar>
@@ -830,33 +2625,23 @@
         </w:trPr>
         <w:tc>
           <w:tcPr>
-            <w:tcW w:w="519" w:type="pct"/>
-          </w:tcPr>
-          <w:p/>
-        </w:tc>
-        <w:tc>
-          <w:tcPr>
-            <w:tcW w:w="2531" w:type="pct"/>
-          </w:tcPr>
-          <w:p/>
-        </w:tc>
-        <w:tc>
-          <w:tcPr>
-            <w:tcW w:w="690" w:type="pct"/>
-          </w:tcPr>
-          <w:p/>
-        </w:tc>
-        <w:tc>
-          <w:tcPr>
-            <w:tcW w:w="614" w:type="pct"/>
-          </w:tcPr>
-          <w:p/>
-        </w:tc>
-        <w:tc>
-          <w:tcPr>
-            <w:tcW w:w="646" w:type="pct"/>
-          </w:tcPr>
-          <w:p/>
+            <w:tcW w:w="1861" w:type="dxa"/>
+          </w:tcPr>
+          <w:p>
+            <w:r>
+              <w:t>Risk type</w:t>
+            </w:r>
+          </w:p>
+        </w:tc>
+        <w:tc>
+          <w:tcPr>
+            <w:tcW w:w="6983" w:type="dxa"/>
+          </w:tcPr>
+          <w:p>
+            <w:r>
+              <w:t>Indicators</w:t>
+            </w:r>
+          </w:p>
         </w:tc>
       </w:tr>
       <w:tr>
@@ -867,37 +2652,58 @@
           </w:tblCellMar>
         </w:tblPrEx>
         <w:trPr>
-          <w:trHeight w:val="407"/>
+          <w:trHeight w:val="855"/>
         </w:trPr>
         <w:tc>
           <w:tcPr>
-            <w:tcW w:w="519" w:type="pct"/>
-          </w:tcPr>
-          <w:p/>
-        </w:tc>
-        <w:tc>
-          <w:tcPr>
-            <w:tcW w:w="2531" w:type="pct"/>
-          </w:tcPr>
-          <w:p/>
-        </w:tc>
-        <w:tc>
-          <w:tcPr>
-            <w:tcW w:w="690" w:type="pct"/>
-          </w:tcPr>
-          <w:p/>
-        </w:tc>
-        <w:tc>
-          <w:tcPr>
-            <w:tcW w:w="614" w:type="pct"/>
-          </w:tcPr>
-          <w:p/>
-        </w:tc>
-        <w:tc>
-          <w:tcPr>
-            <w:tcW w:w="646" w:type="pct"/>
-          </w:tcPr>
-          <w:p/>
+            <w:tcW w:w="1861" w:type="dxa"/>
+          </w:tcPr>
+          <w:p>
+            <w:r>
+              <w:t>Technology</w:t>
+            </w:r>
+          </w:p>
+        </w:tc>
+        <w:tc>
+          <w:tcPr>
+            <w:tcW w:w="6983" w:type="dxa"/>
+          </w:tcPr>
+          <w:p>
+            <w:pPr>
+              <w:pStyle w:val="ListParagraph"/>
+              <w:numPr>
+                <w:ilvl w:val="0"/>
+                <w:numId w:val="23"/>
+              </w:numPr>
+            </w:pPr>
+            <w:r>
+              <w:t>Computers are not able to cope with workload</w:t>
+            </w:r>
+          </w:p>
+          <w:p>
+            <w:pPr>
+              <w:pStyle w:val="ListParagraph"/>
+              <w:numPr>
+                <w:ilvl w:val="0"/>
+                <w:numId w:val="23"/>
+              </w:numPr>
+            </w:pPr>
+            <w:r>
+              <w:t>Minimum requirements aren’t met for certain applications</w:t>
+            </w:r>
+          </w:p>
+          <w:p>
+            <w:pPr>
+              <w:pStyle w:val="ListParagraph"/>
+              <w:numPr>
+                <w:ilvl w:val="0"/>
+                <w:numId w:val="23"/>
+              </w:numPr>
+            </w:pPr>
+            <w:r>
+              <w:t>Slow or poor performance</w:t>
+            </w:r>
+          </w:p>
         </w:tc>
       </w:tr>
       <w:tr>
@@ -908,37 +2714,58 @@
           </w:tblCellMar>
         </w:tblPrEx>
         <w:trPr>
-          <w:trHeight w:val="380"/>
+          <w:trHeight w:val="1046"/>
         </w:trPr>
         <w:tc>
           <w:tcPr>
-            <w:tcW w:w="519" w:type="pct"/>
-          </w:tcPr>
-          <w:p/>
-        </w:tc>
-        <w:tc>
-          <w:tcPr>
-            <w:tcW w:w="2531" w:type="pct"/>
-          </w:tcPr>
-          <w:p/>
-        </w:tc>
-        <w:tc>
-          <w:tcPr>
-            <w:tcW w:w="690" w:type="pct"/>
-          </w:tcPr>
-          <w:p/>
-        </w:tc>
-        <w:tc>
-          <w:tcPr>
-            <w:tcW w:w="614" w:type="pct"/>
-          </w:tcPr>
-          <w:p/>
-        </w:tc>
-        <w:tc>
-          <w:tcPr>
-            <w:tcW w:w="646" w:type="pct"/>
-          </w:tcPr>
-          <w:p/>
+            <w:tcW w:w="1861" w:type="dxa"/>
+          </w:tcPr>
+          <w:p>
+            <w:r>
+              <w:t>People</w:t>
+            </w:r>
+          </w:p>
+        </w:tc>
+        <w:tc>
+          <w:tcPr>
+            <w:tcW w:w="6983" w:type="dxa"/>
+          </w:tcPr>
+          <w:p>
+            <w:pPr>
+              <w:pStyle w:val="ListParagraph"/>
+              <w:numPr>
+                <w:ilvl w:val="0"/>
+                <w:numId w:val="23"/>
+              </w:numPr>
+            </w:pPr>
+            <w:r>
+              <w:t>Low moral</w:t>
+            </w:r>
+          </w:p>
+          <w:p>
+            <w:pPr>
+              <w:pStyle w:val="ListParagraph"/>
+              <w:numPr>
+                <w:ilvl w:val="0"/>
+                <w:numId w:val="23"/>
+              </w:numPr>
+            </w:pPr>
+            <w:r>
+              <w:t>Conflict over trivial issues</w:t>
+            </w:r>
+          </w:p>
+          <w:p>
+            <w:pPr>
+              <w:pStyle w:val="ListParagraph"/>
+              <w:numPr>
+                <w:ilvl w:val="0"/>
+                <w:numId w:val="23"/>
+              </w:numPr>
+            </w:pPr>
+            <w:r>
+              <w:t>Low communication</w:t>
+            </w:r>
+          </w:p>
         </w:tc>
       </w:tr>
       <w:tr>
@@ -949,37 +2776,46 @@
           </w:tblCellMar>
         </w:tblPrEx>
         <w:trPr>
-          <w:trHeight w:val="217"/>
+          <w:trHeight w:val="557"/>
         </w:trPr>
         <w:tc>
           <w:tcPr>
-            <w:tcW w:w="519" w:type="pct"/>
-          </w:tcPr>
-          <w:p/>
-        </w:tc>
-        <w:tc>
-          <w:tcPr>
-            <w:tcW w:w="2531" w:type="pct"/>
-          </w:tcPr>
-          <w:p/>
-        </w:tc>
-        <w:tc>
-          <w:tcPr>
-            <w:tcW w:w="690" w:type="pct"/>
-          </w:tcPr>
-          <w:p/>
-        </w:tc>
-        <w:tc>
-          <w:tcPr>
-            <w:tcW w:w="614" w:type="pct"/>
-          </w:tcPr>
-          <w:p/>
-        </w:tc>
-        <w:tc>
-          <w:tcPr>
-            <w:tcW w:w="646" w:type="pct"/>
-          </w:tcPr>
-          <w:p/>
+            <w:tcW w:w="1861" w:type="dxa"/>
+          </w:tcPr>
+          <w:p>
+            <w:r>
+              <w:t>Organisational</w:t>
+            </w:r>
+          </w:p>
+        </w:tc>
+        <w:tc>
+          <w:tcPr>
+            <w:tcW w:w="6983" w:type="dxa"/>
+          </w:tcPr>
+          <w:p>
+            <w:pPr>
+              <w:pStyle w:val="ListParagraph"/>
+              <w:numPr>
+                <w:ilvl w:val="0"/>
+                <w:numId w:val="23"/>
+              </w:numPr>
+            </w:pPr>
+            <w:r>
+              <w:t>Feedback is poor initially</w:t>
+            </w:r>
+          </w:p>
+          <w:p>
+            <w:pPr>
+              <w:pStyle w:val="ListParagraph"/>
+              <w:numPr>
+                <w:ilvl w:val="0"/>
+                <w:numId w:val="23"/>
+              </w:numPr>
+            </w:pPr>
+            <w:r>
+              <w:t>Feedback does not change, even after faults are fixed</w:t>
+            </w:r>
+          </w:p>
         </w:tc>
       </w:tr>
       <w:tr>
@@ -990,328 +2826,67 @@
           </w:tblCellMar>
         </w:tblPrEx>
         <w:trPr>
-          <w:trHeight w:val="169"/>
+          <w:trHeight w:val="820"/>
         </w:trPr>
         <w:tc>
           <w:tcPr>
-            <w:tcW w:w="519" w:type="pct"/>
-          </w:tcPr>
-          <w:p/>
-        </w:tc>
-        <w:tc>
-          <w:tcPr>
-            <w:tcW w:w="2531" w:type="pct"/>
-          </w:tcPr>
-          <w:p/>
-        </w:tc>
-        <w:tc>
-          <w:tcPr>
-            <w:tcW w:w="690" w:type="pct"/>
-          </w:tcPr>
-          <w:p/>
-        </w:tc>
-        <w:tc>
-          <w:tcPr>
-            <w:tcW w:w="614" w:type="pct"/>
-          </w:tcPr>
-          <w:p/>
-        </w:tc>
-        <w:tc>
-          <w:tcPr>
-            <w:tcW w:w="646" w:type="pct"/>
-          </w:tcPr>
-          <w:p/>
-        </w:tc>
-      </w:tr>
-      <w:tr>
-        <w:tblPrEx>
-          <w:tblCellMar>
-            <w:top w:w="0" w:type="dxa"/>
-            <w:bottom w:w="0" w:type="dxa"/>
-          </w:tblCellMar>
-        </w:tblPrEx>
-        <w:trPr>
-          <w:trHeight w:val="101"/>
-        </w:trPr>
-        <w:tc>
-          <w:tcPr>
-            <w:tcW w:w="519" w:type="pct"/>
-          </w:tcPr>
-          <w:p/>
-        </w:tc>
-        <w:tc>
-          <w:tcPr>
-            <w:tcW w:w="2531" w:type="pct"/>
-          </w:tcPr>
-          <w:p/>
-        </w:tc>
-        <w:tc>
-          <w:tcPr>
-            <w:tcW w:w="690" w:type="pct"/>
-          </w:tcPr>
-          <w:p/>
-        </w:tc>
-        <w:tc>
-          <w:tcPr>
-            <w:tcW w:w="614" w:type="pct"/>
-          </w:tcPr>
-          <w:p/>
-        </w:tc>
-        <w:tc>
-          <w:tcPr>
-            <w:tcW w:w="646" w:type="pct"/>
-          </w:tcPr>
-          <w:p/>
-        </w:tc>
-      </w:tr>
-      <w:tr>
-        <w:tblPrEx>
-          <w:tblCellMar>
-            <w:top w:w="0" w:type="dxa"/>
-            <w:bottom w:w="0" w:type="dxa"/>
-          </w:tblCellMar>
-        </w:tblPrEx>
-        <w:trPr>
-          <w:trHeight w:val="169"/>
-        </w:trPr>
-        <w:tc>
-          <w:tcPr>
-            <w:tcW w:w="519" w:type="pct"/>
-          </w:tcPr>
-          <w:p/>
-        </w:tc>
-        <w:tc>
-          <w:tcPr>
-            <w:tcW w:w="2531" w:type="pct"/>
-          </w:tcPr>
-          <w:p/>
-        </w:tc>
-        <w:tc>
-          <w:tcPr>
-            <w:tcW w:w="690" w:type="pct"/>
-          </w:tcPr>
-          <w:p/>
-        </w:tc>
-        <w:tc>
-          <w:tcPr>
-            <w:tcW w:w="614" w:type="pct"/>
-          </w:tcPr>
-          <w:p/>
-        </w:tc>
-        <w:tc>
-          <w:tcPr>
-            <w:tcW w:w="646" w:type="pct"/>
-          </w:tcPr>
-          <w:p/>
-        </w:tc>
-      </w:tr>
-      <w:tr>
-        <w:tblPrEx>
-          <w:tblCellMar>
-            <w:top w:w="0" w:type="dxa"/>
-            <w:bottom w:w="0" w:type="dxa"/>
-          </w:tblCellMar>
-        </w:tblPrEx>
-        <w:trPr>
-          <w:trHeight w:val="223"/>
-        </w:trPr>
-        <w:tc>
-          <w:tcPr>
-            <w:tcW w:w="519" w:type="pct"/>
-          </w:tcPr>
-          <w:p/>
-        </w:tc>
-        <w:tc>
-          <w:tcPr>
-            <w:tcW w:w="2531" w:type="pct"/>
-          </w:tcPr>
-          <w:p/>
-        </w:tc>
-        <w:tc>
-          <w:tcPr>
-            <w:tcW w:w="690" w:type="pct"/>
-          </w:tcPr>
-          <w:p/>
-        </w:tc>
-        <w:tc>
-          <w:tcPr>
-            <w:tcW w:w="614" w:type="pct"/>
-          </w:tcPr>
-          <w:p/>
-        </w:tc>
-        <w:tc>
-          <w:tcPr>
-            <w:tcW w:w="646" w:type="pct"/>
-          </w:tcPr>
-          <w:p/>
-        </w:tc>
-      </w:tr>
-      <w:tr>
-        <w:tblPrEx>
-          <w:tblCellMar>
-            <w:top w:w="0" w:type="dxa"/>
-            <w:bottom w:w="0" w:type="dxa"/>
-          </w:tblCellMar>
-        </w:tblPrEx>
-        <w:trPr>
-          <w:trHeight w:val="223"/>
-        </w:trPr>
-        <w:tc>
-          <w:tcPr>
-            <w:tcW w:w="519" w:type="pct"/>
-          </w:tcPr>
-          <w:p/>
-        </w:tc>
-        <w:tc>
-          <w:tcPr>
-            <w:tcW w:w="2531" w:type="pct"/>
-          </w:tcPr>
-          <w:p/>
-        </w:tc>
-        <w:tc>
-          <w:tcPr>
-            <w:tcW w:w="690" w:type="pct"/>
-          </w:tcPr>
-          <w:p/>
-        </w:tc>
-        <w:tc>
-          <w:tcPr>
-            <w:tcW w:w="614" w:type="pct"/>
-          </w:tcPr>
-          <w:p/>
-        </w:tc>
-        <w:tc>
-          <w:tcPr>
-            <w:tcW w:w="646" w:type="pct"/>
-          </w:tcPr>
-          <w:p/>
-        </w:tc>
-      </w:tr>
-      <w:tr>
-        <w:tblPrEx>
-          <w:tblCellMar>
-            <w:top w:w="0" w:type="dxa"/>
-            <w:bottom w:w="0" w:type="dxa"/>
-          </w:tblCellMar>
-        </w:tblPrEx>
-        <w:trPr>
-          <w:trHeight w:val="210"/>
-        </w:trPr>
-        <w:tc>
-          <w:tcPr>
-            <w:tcW w:w="519" w:type="pct"/>
-          </w:tcPr>
-          <w:p/>
-        </w:tc>
-        <w:tc>
-          <w:tcPr>
-            <w:tcW w:w="2531" w:type="pct"/>
-          </w:tcPr>
-          <w:p/>
-        </w:tc>
-        <w:tc>
-          <w:tcPr>
-            <w:tcW w:w="690" w:type="pct"/>
-          </w:tcPr>
-          <w:p/>
-        </w:tc>
-        <w:tc>
-          <w:tcPr>
-            <w:tcW w:w="614" w:type="pct"/>
-          </w:tcPr>
-          <w:p/>
-        </w:tc>
-        <w:tc>
-          <w:tcPr>
-            <w:tcW w:w="646" w:type="pct"/>
-          </w:tcPr>
-          <w:p/>
-        </w:tc>
-      </w:tr>
-      <w:tr>
-        <w:tblPrEx>
-          <w:tblCellMar>
-            <w:top w:w="0" w:type="dxa"/>
-            <w:bottom w:w="0" w:type="dxa"/>
-          </w:tblCellMar>
-        </w:tblPrEx>
-        <w:trPr>
-          <w:trHeight w:val="237"/>
-        </w:trPr>
-        <w:tc>
-          <w:tcPr>
-            <w:tcW w:w="519" w:type="pct"/>
-          </w:tcPr>
-          <w:p/>
-        </w:tc>
-        <w:tc>
-          <w:tcPr>
-            <w:tcW w:w="2531" w:type="pct"/>
-          </w:tcPr>
-          <w:p/>
-        </w:tc>
-        <w:tc>
-          <w:tcPr>
-            <w:tcW w:w="690" w:type="pct"/>
-          </w:tcPr>
-          <w:p/>
-        </w:tc>
-        <w:tc>
-          <w:tcPr>
-            <w:tcW w:w="614" w:type="pct"/>
-          </w:tcPr>
-          <w:p/>
-        </w:tc>
-        <w:tc>
-          <w:tcPr>
-            <w:tcW w:w="646" w:type="pct"/>
-          </w:tcPr>
-          <w:p/>
-        </w:tc>
-      </w:tr>
-      <w:tr>
-        <w:tblPrEx>
-          <w:tblCellMar>
-            <w:top w:w="0" w:type="dxa"/>
-            <w:bottom w:w="0" w:type="dxa"/>
-          </w:tblCellMar>
-        </w:tblPrEx>
-        <w:trPr>
-          <w:trHeight w:val="258"/>
-        </w:trPr>
-        <w:tc>
-          <w:tcPr>
-            <w:tcW w:w="519" w:type="pct"/>
-          </w:tcPr>
-          <w:p/>
-        </w:tc>
-        <w:tc>
-          <w:tcPr>
-            <w:tcW w:w="2531" w:type="pct"/>
-          </w:tcPr>
-          <w:p/>
-        </w:tc>
-        <w:tc>
-          <w:tcPr>
-            <w:tcW w:w="690" w:type="pct"/>
-          </w:tcPr>
-          <w:p/>
-        </w:tc>
-        <w:tc>
-          <w:tcPr>
-            <w:tcW w:w="614" w:type="pct"/>
-          </w:tcPr>
-          <w:p/>
-        </w:tc>
-        <w:tc>
-          <w:tcPr>
-            <w:tcW w:w="646" w:type="pct"/>
-          </w:tcPr>
+            <w:tcW w:w="1861" w:type="dxa"/>
+          </w:tcPr>
+          <w:p>
+            <w:r>
+              <w:t>Estimation</w:t>
+            </w:r>
+          </w:p>
+        </w:tc>
+        <w:tc>
+          <w:tcPr>
+            <w:tcW w:w="6983" w:type="dxa"/>
+          </w:tcPr>
+          <w:p>
+            <w:pPr>
+              <w:pStyle w:val="ListParagraph"/>
+              <w:numPr>
+                <w:ilvl w:val="0"/>
+                <w:numId w:val="23"/>
+              </w:numPr>
+            </w:pPr>
+            <w:r>
+              <w:t>Time taken always more than time estimated</w:t>
+            </w:r>
+          </w:p>
+          <w:p>
+            <w:pPr>
+              <w:pStyle w:val="ListParagraph"/>
+              <w:numPr>
+                <w:ilvl w:val="0"/>
+                <w:numId w:val="23"/>
+              </w:numPr>
+            </w:pPr>
+            <w:r>
+              <w:t>Schedule is always pushed back, without prior need</w:t>
+            </w:r>
+          </w:p>
           <w:p/>
         </w:tc>
       </w:tr>
     </w:tbl>
     <w:p/>
+    <w:p>
+      <w:bookmarkStart w:id="0" w:name="_GoBack"/>
+      <w:bookmarkEnd w:id="0"/>
+    </w:p>
+    <w:p/>
+    <w:p/>
+    <w:p>
+      <w:r>
+        <w:t>University uses</w:t>
+      </w:r>
+    </w:p>
+    <w:p>
+      <w:r>
+        <w:t>http://staff.mq.edu.au/human_resources/health_and_safety/managing_risk/workplace_inspections/undertaking_a_workplace_inspection/</w:t>
+      </w:r>
+    </w:p>
     <w:sectPr>
       <w:pgSz w:w="11906" w:h="16838"/>
       <w:pgMar w:top="1440" w:right="1440" w:bottom="1440" w:left="1440" w:header="708" w:footer="708" w:gutter="0"/>
@@ -1375,6 +2950,629 @@
 <file path=word/numbering.xml><?xml version="1.0" encoding="utf-8"?>
 <w:numbering xmlns:wpc="http://schemas.microsoft.com/office/word/2010/wordprocessingCanvas" xmlns:mc="http://schemas.openxmlformats.org/markup-compatibility/2006" xmlns:o="urn:schemas-microsoft-com:office:office" xmlns:r="http://schemas.openxmlformats.org/officeDocument/2006/relationships" xmlns:m="http://schemas.openxmlformats.org/officeDocument/2006/math" xmlns:v="urn:schemas-microsoft-com:vml" xmlns:wp14="http://schemas.microsoft.com/office/word/2010/wordprocessingDrawing" xmlns:wp="http://schemas.openxmlformats.org/drawingml/2006/wordprocessingDrawing" xmlns:w10="urn:schemas-microsoft-com:office:word" xmlns:w="http://schemas.openxmlformats.org/wordprocessingml/2006/main" xmlns:w14="http://schemas.microsoft.com/office/word/2010/wordml" xmlns:wpg="http://schemas.microsoft.com/office/word/2010/wordprocessingGroup" xmlns:wpi="http://schemas.microsoft.com/office/word/2010/wordprocessingInk" xmlns:wne="http://schemas.microsoft.com/office/word/2006/wordml" xmlns:wps="http://schemas.microsoft.com/office/word/2010/wordprocessingShape" mc:Ignorable="w14 wp14">
   <w:abstractNum w:abstractNumId="0">
+    <w:nsid w:val="03795D3A"/>
+    <w:multiLevelType w:val="hybridMultilevel"/>
+    <w:tmpl w:val="90F69B92"/>
+    <w:lvl w:ilvl="0" w:tplc="0C09000F">
+      <w:start w:val="1"/>
+      <w:numFmt w:val="decimal"/>
+      <w:lvlText w:val="%1."/>
+      <w:lvlJc w:val="left"/>
+      <w:pPr>
+        <w:ind w:left="720" w:hanging="360"/>
+      </w:pPr>
+      <w:rPr>
+        <w:rFonts w:hint="default"/>
+      </w:rPr>
+    </w:lvl>
+    <w:lvl w:ilvl="1" w:tplc="0C090019" w:tentative="1">
+      <w:start w:val="1"/>
+      <w:numFmt w:val="lowerLetter"/>
+      <w:lvlText w:val="%2."/>
+      <w:lvlJc w:val="left"/>
+      <w:pPr>
+        <w:ind w:left="1440" w:hanging="360"/>
+      </w:pPr>
+    </w:lvl>
+    <w:lvl w:ilvl="2" w:tplc="0C09001B" w:tentative="1">
+      <w:start w:val="1"/>
+      <w:numFmt w:val="lowerRoman"/>
+      <w:lvlText w:val="%3."/>
+      <w:lvlJc w:val="right"/>
+      <w:pPr>
+        <w:ind w:left="2160" w:hanging="180"/>
+      </w:pPr>
+    </w:lvl>
+    <w:lvl w:ilvl="3" w:tplc="0C09000F" w:tentative="1">
+      <w:start w:val="1"/>
+      <w:numFmt w:val="decimal"/>
+      <w:lvlText w:val="%4."/>
+      <w:lvlJc w:val="left"/>
+      <w:pPr>
+        <w:ind w:left="2880" w:hanging="360"/>
+      </w:pPr>
+    </w:lvl>
+    <w:lvl w:ilvl="4" w:tplc="0C090019" w:tentative="1">
+      <w:start w:val="1"/>
+      <w:numFmt w:val="lowerLetter"/>
+      <w:lvlText w:val="%5."/>
+      <w:lvlJc w:val="left"/>
+      <w:pPr>
+        <w:ind w:left="3600" w:hanging="360"/>
+      </w:pPr>
+    </w:lvl>
+    <w:lvl w:ilvl="5" w:tplc="0C09001B" w:tentative="1">
+      <w:start w:val="1"/>
+      <w:numFmt w:val="lowerRoman"/>
+      <w:lvlText w:val="%6."/>
+      <w:lvlJc w:val="right"/>
+      <w:pPr>
+        <w:ind w:left="4320" w:hanging="180"/>
+      </w:pPr>
+    </w:lvl>
+    <w:lvl w:ilvl="6" w:tplc="0C09000F" w:tentative="1">
+      <w:start w:val="1"/>
+      <w:numFmt w:val="decimal"/>
+      <w:lvlText w:val="%7."/>
+      <w:lvlJc w:val="left"/>
+      <w:pPr>
+        <w:ind w:left="5040" w:hanging="360"/>
+      </w:pPr>
+    </w:lvl>
+    <w:lvl w:ilvl="7" w:tplc="0C090019" w:tentative="1">
+      <w:start w:val="1"/>
+      <w:numFmt w:val="lowerLetter"/>
+      <w:lvlText w:val="%8."/>
+      <w:lvlJc w:val="left"/>
+      <w:pPr>
+        <w:ind w:left="5760" w:hanging="360"/>
+      </w:pPr>
+    </w:lvl>
+    <w:lvl w:ilvl="8" w:tplc="0C09001B" w:tentative="1">
+      <w:start w:val="1"/>
+      <w:numFmt w:val="lowerRoman"/>
+      <w:lvlText w:val="%9."/>
+      <w:lvlJc w:val="right"/>
+      <w:pPr>
+        <w:ind w:left="6480" w:hanging="180"/>
+      </w:pPr>
+    </w:lvl>
+  </w:abstractNum>
+  <w:abstractNum w:abstractNumId="1">
+    <w:nsid w:val="040140F0"/>
+    <w:multiLevelType w:val="hybridMultilevel"/>
+    <w:tmpl w:val="90F69B92"/>
+    <w:lvl w:ilvl="0" w:tplc="0C09000F">
+      <w:start w:val="1"/>
+      <w:numFmt w:val="decimal"/>
+      <w:lvlText w:val="%1."/>
+      <w:lvlJc w:val="left"/>
+      <w:pPr>
+        <w:ind w:left="720" w:hanging="360"/>
+      </w:pPr>
+      <w:rPr>
+        <w:rFonts w:hint="default"/>
+      </w:rPr>
+    </w:lvl>
+    <w:lvl w:ilvl="1" w:tplc="0C090019" w:tentative="1">
+      <w:start w:val="1"/>
+      <w:numFmt w:val="lowerLetter"/>
+      <w:lvlText w:val="%2."/>
+      <w:lvlJc w:val="left"/>
+      <w:pPr>
+        <w:ind w:left="1440" w:hanging="360"/>
+      </w:pPr>
+    </w:lvl>
+    <w:lvl w:ilvl="2" w:tplc="0C09001B" w:tentative="1">
+      <w:start w:val="1"/>
+      <w:numFmt w:val="lowerRoman"/>
+      <w:lvlText w:val="%3."/>
+      <w:lvlJc w:val="right"/>
+      <w:pPr>
+        <w:ind w:left="2160" w:hanging="180"/>
+      </w:pPr>
+    </w:lvl>
+    <w:lvl w:ilvl="3" w:tplc="0C09000F" w:tentative="1">
+      <w:start w:val="1"/>
+      <w:numFmt w:val="decimal"/>
+      <w:lvlText w:val="%4."/>
+      <w:lvlJc w:val="left"/>
+      <w:pPr>
+        <w:ind w:left="2880" w:hanging="360"/>
+      </w:pPr>
+    </w:lvl>
+    <w:lvl w:ilvl="4" w:tplc="0C090019" w:tentative="1">
+      <w:start w:val="1"/>
+      <w:numFmt w:val="lowerLetter"/>
+      <w:lvlText w:val="%5."/>
+      <w:lvlJc w:val="left"/>
+      <w:pPr>
+        <w:ind w:left="3600" w:hanging="360"/>
+      </w:pPr>
+    </w:lvl>
+    <w:lvl w:ilvl="5" w:tplc="0C09001B" w:tentative="1">
+      <w:start w:val="1"/>
+      <w:numFmt w:val="lowerRoman"/>
+      <w:lvlText w:val="%6."/>
+      <w:lvlJc w:val="right"/>
+      <w:pPr>
+        <w:ind w:left="4320" w:hanging="180"/>
+      </w:pPr>
+    </w:lvl>
+    <w:lvl w:ilvl="6" w:tplc="0C09000F" w:tentative="1">
+      <w:start w:val="1"/>
+      <w:numFmt w:val="decimal"/>
+      <w:lvlText w:val="%7."/>
+      <w:lvlJc w:val="left"/>
+      <w:pPr>
+        <w:ind w:left="5040" w:hanging="360"/>
+      </w:pPr>
+    </w:lvl>
+    <w:lvl w:ilvl="7" w:tplc="0C090019" w:tentative="1">
+      <w:start w:val="1"/>
+      <w:numFmt w:val="lowerLetter"/>
+      <w:lvlText w:val="%8."/>
+      <w:lvlJc w:val="left"/>
+      <w:pPr>
+        <w:ind w:left="5760" w:hanging="360"/>
+      </w:pPr>
+    </w:lvl>
+    <w:lvl w:ilvl="8" w:tplc="0C09001B" w:tentative="1">
+      <w:start w:val="1"/>
+      <w:numFmt w:val="lowerRoman"/>
+      <w:lvlText w:val="%9."/>
+      <w:lvlJc w:val="right"/>
+      <w:pPr>
+        <w:ind w:left="6480" w:hanging="180"/>
+      </w:pPr>
+    </w:lvl>
+  </w:abstractNum>
+  <w:abstractNum w:abstractNumId="2">
+    <w:nsid w:val="049B6339"/>
+    <w:multiLevelType w:val="hybridMultilevel"/>
+    <w:tmpl w:val="90F69B92"/>
+    <w:lvl w:ilvl="0" w:tplc="0C09000F">
+      <w:start w:val="1"/>
+      <w:numFmt w:val="decimal"/>
+      <w:lvlText w:val="%1."/>
+      <w:lvlJc w:val="left"/>
+      <w:pPr>
+        <w:ind w:left="720" w:hanging="360"/>
+      </w:pPr>
+      <w:rPr>
+        <w:rFonts w:hint="default"/>
+      </w:rPr>
+    </w:lvl>
+    <w:lvl w:ilvl="1" w:tplc="0C090019" w:tentative="1">
+      <w:start w:val="1"/>
+      <w:numFmt w:val="lowerLetter"/>
+      <w:lvlText w:val="%2."/>
+      <w:lvlJc w:val="left"/>
+      <w:pPr>
+        <w:ind w:left="1440" w:hanging="360"/>
+      </w:pPr>
+    </w:lvl>
+    <w:lvl w:ilvl="2" w:tplc="0C09001B" w:tentative="1">
+      <w:start w:val="1"/>
+      <w:numFmt w:val="lowerRoman"/>
+      <w:lvlText w:val="%3."/>
+      <w:lvlJc w:val="right"/>
+      <w:pPr>
+        <w:ind w:left="2160" w:hanging="180"/>
+      </w:pPr>
+    </w:lvl>
+    <w:lvl w:ilvl="3" w:tplc="0C09000F" w:tentative="1">
+      <w:start w:val="1"/>
+      <w:numFmt w:val="decimal"/>
+      <w:lvlText w:val="%4."/>
+      <w:lvlJc w:val="left"/>
+      <w:pPr>
+        <w:ind w:left="2880" w:hanging="360"/>
+      </w:pPr>
+    </w:lvl>
+    <w:lvl w:ilvl="4" w:tplc="0C090019" w:tentative="1">
+      <w:start w:val="1"/>
+      <w:numFmt w:val="lowerLetter"/>
+      <w:lvlText w:val="%5."/>
+      <w:lvlJc w:val="left"/>
+      <w:pPr>
+        <w:ind w:left="3600" w:hanging="360"/>
+      </w:pPr>
+    </w:lvl>
+    <w:lvl w:ilvl="5" w:tplc="0C09001B" w:tentative="1">
+      <w:start w:val="1"/>
+      <w:numFmt w:val="lowerRoman"/>
+      <w:lvlText w:val="%6."/>
+      <w:lvlJc w:val="right"/>
+      <w:pPr>
+        <w:ind w:left="4320" w:hanging="180"/>
+      </w:pPr>
+    </w:lvl>
+    <w:lvl w:ilvl="6" w:tplc="0C09000F" w:tentative="1">
+      <w:start w:val="1"/>
+      <w:numFmt w:val="decimal"/>
+      <w:lvlText w:val="%7."/>
+      <w:lvlJc w:val="left"/>
+      <w:pPr>
+        <w:ind w:left="5040" w:hanging="360"/>
+      </w:pPr>
+    </w:lvl>
+    <w:lvl w:ilvl="7" w:tplc="0C090019" w:tentative="1">
+      <w:start w:val="1"/>
+      <w:numFmt w:val="lowerLetter"/>
+      <w:lvlText w:val="%8."/>
+      <w:lvlJc w:val="left"/>
+      <w:pPr>
+        <w:ind w:left="5760" w:hanging="360"/>
+      </w:pPr>
+    </w:lvl>
+    <w:lvl w:ilvl="8" w:tplc="0C09001B" w:tentative="1">
+      <w:start w:val="1"/>
+      <w:numFmt w:val="lowerRoman"/>
+      <w:lvlText w:val="%9."/>
+      <w:lvlJc w:val="right"/>
+      <w:pPr>
+        <w:ind w:left="6480" w:hanging="180"/>
+      </w:pPr>
+    </w:lvl>
+  </w:abstractNum>
+  <w:abstractNum w:abstractNumId="3">
+    <w:nsid w:val="0E53291C"/>
+    <w:multiLevelType w:val="hybridMultilevel"/>
+    <w:tmpl w:val="90F69B92"/>
+    <w:lvl w:ilvl="0" w:tplc="0C09000F">
+      <w:start w:val="1"/>
+      <w:numFmt w:val="decimal"/>
+      <w:lvlText w:val="%1."/>
+      <w:lvlJc w:val="left"/>
+      <w:pPr>
+        <w:ind w:left="720" w:hanging="360"/>
+      </w:pPr>
+      <w:rPr>
+        <w:rFonts w:hint="default"/>
+      </w:rPr>
+    </w:lvl>
+    <w:lvl w:ilvl="1" w:tplc="0C090019" w:tentative="1">
+      <w:start w:val="1"/>
+      <w:numFmt w:val="lowerLetter"/>
+      <w:lvlText w:val="%2."/>
+      <w:lvlJc w:val="left"/>
+      <w:pPr>
+        <w:ind w:left="1440" w:hanging="360"/>
+      </w:pPr>
+    </w:lvl>
+    <w:lvl w:ilvl="2" w:tplc="0C09001B" w:tentative="1">
+      <w:start w:val="1"/>
+      <w:numFmt w:val="lowerRoman"/>
+      <w:lvlText w:val="%3."/>
+      <w:lvlJc w:val="right"/>
+      <w:pPr>
+        <w:ind w:left="2160" w:hanging="180"/>
+      </w:pPr>
+    </w:lvl>
+    <w:lvl w:ilvl="3" w:tplc="0C09000F" w:tentative="1">
+      <w:start w:val="1"/>
+      <w:numFmt w:val="decimal"/>
+      <w:lvlText w:val="%4."/>
+      <w:lvlJc w:val="left"/>
+      <w:pPr>
+        <w:ind w:left="2880" w:hanging="360"/>
+      </w:pPr>
+    </w:lvl>
+    <w:lvl w:ilvl="4" w:tplc="0C090019" w:tentative="1">
+      <w:start w:val="1"/>
+      <w:numFmt w:val="lowerLetter"/>
+      <w:lvlText w:val="%5."/>
+      <w:lvlJc w:val="left"/>
+      <w:pPr>
+        <w:ind w:left="3600" w:hanging="360"/>
+      </w:pPr>
+    </w:lvl>
+    <w:lvl w:ilvl="5" w:tplc="0C09001B" w:tentative="1">
+      <w:start w:val="1"/>
+      <w:numFmt w:val="lowerRoman"/>
+      <w:lvlText w:val="%6."/>
+      <w:lvlJc w:val="right"/>
+      <w:pPr>
+        <w:ind w:left="4320" w:hanging="180"/>
+      </w:pPr>
+    </w:lvl>
+    <w:lvl w:ilvl="6" w:tplc="0C09000F" w:tentative="1">
+      <w:start w:val="1"/>
+      <w:numFmt w:val="decimal"/>
+      <w:lvlText w:val="%7."/>
+      <w:lvlJc w:val="left"/>
+      <w:pPr>
+        <w:ind w:left="5040" w:hanging="360"/>
+      </w:pPr>
+    </w:lvl>
+    <w:lvl w:ilvl="7" w:tplc="0C090019" w:tentative="1">
+      <w:start w:val="1"/>
+      <w:numFmt w:val="lowerLetter"/>
+      <w:lvlText w:val="%8."/>
+      <w:lvlJc w:val="left"/>
+      <w:pPr>
+        <w:ind w:left="5760" w:hanging="360"/>
+      </w:pPr>
+    </w:lvl>
+    <w:lvl w:ilvl="8" w:tplc="0C09001B" w:tentative="1">
+      <w:start w:val="1"/>
+      <w:numFmt w:val="lowerRoman"/>
+      <w:lvlText w:val="%9."/>
+      <w:lvlJc w:val="right"/>
+      <w:pPr>
+        <w:ind w:left="6480" w:hanging="180"/>
+      </w:pPr>
+    </w:lvl>
+  </w:abstractNum>
+  <w:abstractNum w:abstractNumId="4">
+    <w:nsid w:val="12730AB0"/>
+    <w:multiLevelType w:val="hybridMultilevel"/>
+    <w:tmpl w:val="90F69B92"/>
+    <w:lvl w:ilvl="0" w:tplc="0C09000F">
+      <w:start w:val="1"/>
+      <w:numFmt w:val="decimal"/>
+      <w:lvlText w:val="%1."/>
+      <w:lvlJc w:val="left"/>
+      <w:pPr>
+        <w:ind w:left="720" w:hanging="360"/>
+      </w:pPr>
+      <w:rPr>
+        <w:rFonts w:hint="default"/>
+      </w:rPr>
+    </w:lvl>
+    <w:lvl w:ilvl="1" w:tplc="0C090019" w:tentative="1">
+      <w:start w:val="1"/>
+      <w:numFmt w:val="lowerLetter"/>
+      <w:lvlText w:val="%2."/>
+      <w:lvlJc w:val="left"/>
+      <w:pPr>
+        <w:ind w:left="1440" w:hanging="360"/>
+      </w:pPr>
+    </w:lvl>
+    <w:lvl w:ilvl="2" w:tplc="0C09001B" w:tentative="1">
+      <w:start w:val="1"/>
+      <w:numFmt w:val="lowerRoman"/>
+      <w:lvlText w:val="%3."/>
+      <w:lvlJc w:val="right"/>
+      <w:pPr>
+        <w:ind w:left="2160" w:hanging="180"/>
+      </w:pPr>
+    </w:lvl>
+    <w:lvl w:ilvl="3" w:tplc="0C09000F" w:tentative="1">
+      <w:start w:val="1"/>
+      <w:numFmt w:val="decimal"/>
+      <w:lvlText w:val="%4."/>
+      <w:lvlJc w:val="left"/>
+      <w:pPr>
+        <w:ind w:left="2880" w:hanging="360"/>
+      </w:pPr>
+    </w:lvl>
+    <w:lvl w:ilvl="4" w:tplc="0C090019" w:tentative="1">
+      <w:start w:val="1"/>
+      <w:numFmt w:val="lowerLetter"/>
+      <w:lvlText w:val="%5."/>
+      <w:lvlJc w:val="left"/>
+      <w:pPr>
+        <w:ind w:left="3600" w:hanging="360"/>
+      </w:pPr>
+    </w:lvl>
+    <w:lvl w:ilvl="5" w:tplc="0C09001B" w:tentative="1">
+      <w:start w:val="1"/>
+      <w:numFmt w:val="lowerRoman"/>
+      <w:lvlText w:val="%6."/>
+      <w:lvlJc w:val="right"/>
+      <w:pPr>
+        <w:ind w:left="4320" w:hanging="180"/>
+      </w:pPr>
+    </w:lvl>
+    <w:lvl w:ilvl="6" w:tplc="0C09000F" w:tentative="1">
+      <w:start w:val="1"/>
+      <w:numFmt w:val="decimal"/>
+      <w:lvlText w:val="%7."/>
+      <w:lvlJc w:val="left"/>
+      <w:pPr>
+        <w:ind w:left="5040" w:hanging="360"/>
+      </w:pPr>
+    </w:lvl>
+    <w:lvl w:ilvl="7" w:tplc="0C090019" w:tentative="1">
+      <w:start w:val="1"/>
+      <w:numFmt w:val="lowerLetter"/>
+      <w:lvlText w:val="%8."/>
+      <w:lvlJc w:val="left"/>
+      <w:pPr>
+        <w:ind w:left="5760" w:hanging="360"/>
+      </w:pPr>
+    </w:lvl>
+    <w:lvl w:ilvl="8" w:tplc="0C09001B" w:tentative="1">
+      <w:start w:val="1"/>
+      <w:numFmt w:val="lowerRoman"/>
+      <w:lvlText w:val="%9."/>
+      <w:lvlJc w:val="right"/>
+      <w:pPr>
+        <w:ind w:left="6480" w:hanging="180"/>
+      </w:pPr>
+    </w:lvl>
+  </w:abstractNum>
+  <w:abstractNum w:abstractNumId="5">
+    <w:nsid w:val="186A61F5"/>
+    <w:multiLevelType w:val="hybridMultilevel"/>
+    <w:tmpl w:val="90F69B92"/>
+    <w:lvl w:ilvl="0" w:tplc="0C09000F">
+      <w:start w:val="1"/>
+      <w:numFmt w:val="decimal"/>
+      <w:lvlText w:val="%1."/>
+      <w:lvlJc w:val="left"/>
+      <w:pPr>
+        <w:ind w:left="720" w:hanging="360"/>
+      </w:pPr>
+      <w:rPr>
+        <w:rFonts w:hint="default"/>
+      </w:rPr>
+    </w:lvl>
+    <w:lvl w:ilvl="1" w:tplc="0C090019" w:tentative="1">
+      <w:start w:val="1"/>
+      <w:numFmt w:val="lowerLetter"/>
+      <w:lvlText w:val="%2."/>
+      <w:lvlJc w:val="left"/>
+      <w:pPr>
+        <w:ind w:left="1440" w:hanging="360"/>
+      </w:pPr>
+    </w:lvl>
+    <w:lvl w:ilvl="2" w:tplc="0C09001B" w:tentative="1">
+      <w:start w:val="1"/>
+      <w:numFmt w:val="lowerRoman"/>
+      <w:lvlText w:val="%3."/>
+      <w:lvlJc w:val="right"/>
+      <w:pPr>
+        <w:ind w:left="2160" w:hanging="180"/>
+      </w:pPr>
+    </w:lvl>
+    <w:lvl w:ilvl="3" w:tplc="0C09000F" w:tentative="1">
+      <w:start w:val="1"/>
+      <w:numFmt w:val="decimal"/>
+      <w:lvlText w:val="%4."/>
+      <w:lvlJc w:val="left"/>
+      <w:pPr>
+        <w:ind w:left="2880" w:hanging="360"/>
+      </w:pPr>
+    </w:lvl>
+    <w:lvl w:ilvl="4" w:tplc="0C090019" w:tentative="1">
+      <w:start w:val="1"/>
+      <w:numFmt w:val="lowerLetter"/>
+      <w:lvlText w:val="%5."/>
+      <w:lvlJc w:val="left"/>
+      <w:pPr>
+        <w:ind w:left="3600" w:hanging="360"/>
+      </w:pPr>
+    </w:lvl>
+    <w:lvl w:ilvl="5" w:tplc="0C09001B" w:tentative="1">
+      <w:start w:val="1"/>
+      <w:numFmt w:val="lowerRoman"/>
+      <w:lvlText w:val="%6."/>
+      <w:lvlJc w:val="right"/>
+      <w:pPr>
+        <w:ind w:left="4320" w:hanging="180"/>
+      </w:pPr>
+    </w:lvl>
+    <w:lvl w:ilvl="6" w:tplc="0C09000F" w:tentative="1">
+      <w:start w:val="1"/>
+      <w:numFmt w:val="decimal"/>
+      <w:lvlText w:val="%7."/>
+      <w:lvlJc w:val="left"/>
+      <w:pPr>
+        <w:ind w:left="5040" w:hanging="360"/>
+      </w:pPr>
+    </w:lvl>
+    <w:lvl w:ilvl="7" w:tplc="0C090019" w:tentative="1">
+      <w:start w:val="1"/>
+      <w:numFmt w:val="lowerLetter"/>
+      <w:lvlText w:val="%8."/>
+      <w:lvlJc w:val="left"/>
+      <w:pPr>
+        <w:ind w:left="5760" w:hanging="360"/>
+      </w:pPr>
+    </w:lvl>
+    <w:lvl w:ilvl="8" w:tplc="0C09001B" w:tentative="1">
+      <w:start w:val="1"/>
+      <w:numFmt w:val="lowerRoman"/>
+      <w:lvlText w:val="%9."/>
+      <w:lvlJc w:val="right"/>
+      <w:pPr>
+        <w:ind w:left="6480" w:hanging="180"/>
+      </w:pPr>
+    </w:lvl>
+  </w:abstractNum>
+  <w:abstractNum w:abstractNumId="6">
+    <w:nsid w:val="1EC055DF"/>
+    <w:multiLevelType w:val="hybridMultilevel"/>
+    <w:tmpl w:val="90F69B92"/>
+    <w:lvl w:ilvl="0" w:tplc="0C09000F">
+      <w:start w:val="1"/>
+      <w:numFmt w:val="decimal"/>
+      <w:lvlText w:val="%1."/>
+      <w:lvlJc w:val="left"/>
+      <w:pPr>
+        <w:ind w:left="720" w:hanging="360"/>
+      </w:pPr>
+      <w:rPr>
+        <w:rFonts w:hint="default"/>
+      </w:rPr>
+    </w:lvl>
+    <w:lvl w:ilvl="1" w:tplc="0C090019" w:tentative="1">
+      <w:start w:val="1"/>
+      <w:numFmt w:val="lowerLetter"/>
+      <w:lvlText w:val="%2."/>
+      <w:lvlJc w:val="left"/>
+      <w:pPr>
+        <w:ind w:left="1440" w:hanging="360"/>
+      </w:pPr>
+    </w:lvl>
+    <w:lvl w:ilvl="2" w:tplc="0C09001B" w:tentative="1">
+      <w:start w:val="1"/>
+      <w:numFmt w:val="lowerRoman"/>
+      <w:lvlText w:val="%3."/>
+      <w:lvlJc w:val="right"/>
+      <w:pPr>
+        <w:ind w:left="2160" w:hanging="180"/>
+      </w:pPr>
+    </w:lvl>
+    <w:lvl w:ilvl="3" w:tplc="0C09000F" w:tentative="1">
+      <w:start w:val="1"/>
+      <w:numFmt w:val="decimal"/>
+      <w:lvlText w:val="%4."/>
+      <w:lvlJc w:val="left"/>
+      <w:pPr>
+        <w:ind w:left="2880" w:hanging="360"/>
+      </w:pPr>
+    </w:lvl>
+    <w:lvl w:ilvl="4" w:tplc="0C090019" w:tentative="1">
+      <w:start w:val="1"/>
+      <w:numFmt w:val="lowerLetter"/>
+      <w:lvlText w:val="%5."/>
+      <w:lvlJc w:val="left"/>
+      <w:pPr>
+        <w:ind w:left="3600" w:hanging="360"/>
+      </w:pPr>
+    </w:lvl>
+    <w:lvl w:ilvl="5" w:tplc="0C09001B" w:tentative="1">
+      <w:start w:val="1"/>
+      <w:numFmt w:val="lowerRoman"/>
+      <w:lvlText w:val="%6."/>
+      <w:lvlJc w:val="right"/>
+      <w:pPr>
+        <w:ind w:left="4320" w:hanging="180"/>
+      </w:pPr>
+    </w:lvl>
+    <w:lvl w:ilvl="6" w:tplc="0C09000F" w:tentative="1">
+      <w:start w:val="1"/>
+      <w:numFmt w:val="decimal"/>
+      <w:lvlText w:val="%7."/>
+      <w:lvlJc w:val="left"/>
+      <w:pPr>
+        <w:ind w:left="5040" w:hanging="360"/>
+      </w:pPr>
+    </w:lvl>
+    <w:lvl w:ilvl="7" w:tplc="0C090019" w:tentative="1">
+      <w:start w:val="1"/>
+      <w:numFmt w:val="lowerLetter"/>
+      <w:lvlText w:val="%8."/>
+      <w:lvlJc w:val="left"/>
+      <w:pPr>
+        <w:ind w:left="5760" w:hanging="360"/>
+      </w:pPr>
+    </w:lvl>
+    <w:lvl w:ilvl="8" w:tplc="0C09001B" w:tentative="1">
+      <w:start w:val="1"/>
+      <w:numFmt w:val="lowerRoman"/>
+      <w:lvlText w:val="%9."/>
+      <w:lvlJc w:val="right"/>
+      <w:pPr>
+        <w:ind w:left="6480" w:hanging="180"/>
+      </w:pPr>
+    </w:lvl>
+  </w:abstractNum>
+  <w:abstractNum w:abstractNumId="7">
     <w:nsid w:val="229C7674"/>
     <w:multiLevelType w:val="hybridMultilevel"/>
     <w:tmpl w:val="0610000C"/>
@@ -1487,7 +3685,452 @@
       </w:rPr>
     </w:lvl>
   </w:abstractNum>
-  <w:abstractNum w:abstractNumId="1">
+  <w:abstractNum w:abstractNumId="8">
+    <w:nsid w:val="269C71C9"/>
+    <w:multiLevelType w:val="hybridMultilevel"/>
+    <w:tmpl w:val="90F69B92"/>
+    <w:lvl w:ilvl="0" w:tplc="0C09000F">
+      <w:start w:val="1"/>
+      <w:numFmt w:val="decimal"/>
+      <w:lvlText w:val="%1."/>
+      <w:lvlJc w:val="left"/>
+      <w:pPr>
+        <w:ind w:left="720" w:hanging="360"/>
+      </w:pPr>
+      <w:rPr>
+        <w:rFonts w:hint="default"/>
+      </w:rPr>
+    </w:lvl>
+    <w:lvl w:ilvl="1" w:tplc="0C090019" w:tentative="1">
+      <w:start w:val="1"/>
+      <w:numFmt w:val="lowerLetter"/>
+      <w:lvlText w:val="%2."/>
+      <w:lvlJc w:val="left"/>
+      <w:pPr>
+        <w:ind w:left="1440" w:hanging="360"/>
+      </w:pPr>
+    </w:lvl>
+    <w:lvl w:ilvl="2" w:tplc="0C09001B" w:tentative="1">
+      <w:start w:val="1"/>
+      <w:numFmt w:val="lowerRoman"/>
+      <w:lvlText w:val="%3."/>
+      <w:lvlJc w:val="right"/>
+      <w:pPr>
+        <w:ind w:left="2160" w:hanging="180"/>
+      </w:pPr>
+    </w:lvl>
+    <w:lvl w:ilvl="3" w:tplc="0C09000F" w:tentative="1">
+      <w:start w:val="1"/>
+      <w:numFmt w:val="decimal"/>
+      <w:lvlText w:val="%4."/>
+      <w:lvlJc w:val="left"/>
+      <w:pPr>
+        <w:ind w:left="2880" w:hanging="360"/>
+      </w:pPr>
+    </w:lvl>
+    <w:lvl w:ilvl="4" w:tplc="0C090019" w:tentative="1">
+      <w:start w:val="1"/>
+      <w:numFmt w:val="lowerLetter"/>
+      <w:lvlText w:val="%5."/>
+      <w:lvlJc w:val="left"/>
+      <w:pPr>
+        <w:ind w:left="3600" w:hanging="360"/>
+      </w:pPr>
+    </w:lvl>
+    <w:lvl w:ilvl="5" w:tplc="0C09001B" w:tentative="1">
+      <w:start w:val="1"/>
+      <w:numFmt w:val="lowerRoman"/>
+      <w:lvlText w:val="%6."/>
+      <w:lvlJc w:val="right"/>
+      <w:pPr>
+        <w:ind w:left="4320" w:hanging="180"/>
+      </w:pPr>
+    </w:lvl>
+    <w:lvl w:ilvl="6" w:tplc="0C09000F" w:tentative="1">
+      <w:start w:val="1"/>
+      <w:numFmt w:val="decimal"/>
+      <w:lvlText w:val="%7."/>
+      <w:lvlJc w:val="left"/>
+      <w:pPr>
+        <w:ind w:left="5040" w:hanging="360"/>
+      </w:pPr>
+    </w:lvl>
+    <w:lvl w:ilvl="7" w:tplc="0C090019" w:tentative="1">
+      <w:start w:val="1"/>
+      <w:numFmt w:val="lowerLetter"/>
+      <w:lvlText w:val="%8."/>
+      <w:lvlJc w:val="left"/>
+      <w:pPr>
+        <w:ind w:left="5760" w:hanging="360"/>
+      </w:pPr>
+    </w:lvl>
+    <w:lvl w:ilvl="8" w:tplc="0C09001B" w:tentative="1">
+      <w:start w:val="1"/>
+      <w:numFmt w:val="lowerRoman"/>
+      <w:lvlText w:val="%9."/>
+      <w:lvlJc w:val="right"/>
+      <w:pPr>
+        <w:ind w:left="6480" w:hanging="180"/>
+      </w:pPr>
+    </w:lvl>
+  </w:abstractNum>
+  <w:abstractNum w:abstractNumId="9">
+    <w:nsid w:val="2BD134A9"/>
+    <w:multiLevelType w:val="hybridMultilevel"/>
+    <w:tmpl w:val="90F69B92"/>
+    <w:lvl w:ilvl="0" w:tplc="0C09000F">
+      <w:start w:val="1"/>
+      <w:numFmt w:val="decimal"/>
+      <w:lvlText w:val="%1."/>
+      <w:lvlJc w:val="left"/>
+      <w:pPr>
+        <w:ind w:left="720" w:hanging="360"/>
+      </w:pPr>
+      <w:rPr>
+        <w:rFonts w:hint="default"/>
+      </w:rPr>
+    </w:lvl>
+    <w:lvl w:ilvl="1" w:tplc="0C090019" w:tentative="1">
+      <w:start w:val="1"/>
+      <w:numFmt w:val="lowerLetter"/>
+      <w:lvlText w:val="%2."/>
+      <w:lvlJc w:val="left"/>
+      <w:pPr>
+        <w:ind w:left="1440" w:hanging="360"/>
+      </w:pPr>
+    </w:lvl>
+    <w:lvl w:ilvl="2" w:tplc="0C09001B" w:tentative="1">
+      <w:start w:val="1"/>
+      <w:numFmt w:val="lowerRoman"/>
+      <w:lvlText w:val="%3."/>
+      <w:lvlJc w:val="right"/>
+      <w:pPr>
+        <w:ind w:left="2160" w:hanging="180"/>
+      </w:pPr>
+    </w:lvl>
+    <w:lvl w:ilvl="3" w:tplc="0C09000F" w:tentative="1">
+      <w:start w:val="1"/>
+      <w:numFmt w:val="decimal"/>
+      <w:lvlText w:val="%4."/>
+      <w:lvlJc w:val="left"/>
+      <w:pPr>
+        <w:ind w:left="2880" w:hanging="360"/>
+      </w:pPr>
+    </w:lvl>
+    <w:lvl w:ilvl="4" w:tplc="0C090019" w:tentative="1">
+      <w:start w:val="1"/>
+      <w:numFmt w:val="lowerLetter"/>
+      <w:lvlText w:val="%5."/>
+      <w:lvlJc w:val="left"/>
+      <w:pPr>
+        <w:ind w:left="3600" w:hanging="360"/>
+      </w:pPr>
+    </w:lvl>
+    <w:lvl w:ilvl="5" w:tplc="0C09001B" w:tentative="1">
+      <w:start w:val="1"/>
+      <w:numFmt w:val="lowerRoman"/>
+      <w:lvlText w:val="%6."/>
+      <w:lvlJc w:val="right"/>
+      <w:pPr>
+        <w:ind w:left="4320" w:hanging="180"/>
+      </w:pPr>
+    </w:lvl>
+    <w:lvl w:ilvl="6" w:tplc="0C09000F" w:tentative="1">
+      <w:start w:val="1"/>
+      <w:numFmt w:val="decimal"/>
+      <w:lvlText w:val="%7."/>
+      <w:lvlJc w:val="left"/>
+      <w:pPr>
+        <w:ind w:left="5040" w:hanging="360"/>
+      </w:pPr>
+    </w:lvl>
+    <w:lvl w:ilvl="7" w:tplc="0C090019" w:tentative="1">
+      <w:start w:val="1"/>
+      <w:numFmt w:val="lowerLetter"/>
+      <w:lvlText w:val="%8."/>
+      <w:lvlJc w:val="left"/>
+      <w:pPr>
+        <w:ind w:left="5760" w:hanging="360"/>
+      </w:pPr>
+    </w:lvl>
+    <w:lvl w:ilvl="8" w:tplc="0C09001B" w:tentative="1">
+      <w:start w:val="1"/>
+      <w:numFmt w:val="lowerRoman"/>
+      <w:lvlText w:val="%9."/>
+      <w:lvlJc w:val="right"/>
+      <w:pPr>
+        <w:ind w:left="6480" w:hanging="180"/>
+      </w:pPr>
+    </w:lvl>
+  </w:abstractNum>
+  <w:abstractNum w:abstractNumId="10">
+    <w:nsid w:val="31C10343"/>
+    <w:multiLevelType w:val="hybridMultilevel"/>
+    <w:tmpl w:val="90F69B92"/>
+    <w:lvl w:ilvl="0" w:tplc="0C09000F">
+      <w:start w:val="1"/>
+      <w:numFmt w:val="decimal"/>
+      <w:lvlText w:val="%1."/>
+      <w:lvlJc w:val="left"/>
+      <w:pPr>
+        <w:ind w:left="720" w:hanging="360"/>
+      </w:pPr>
+      <w:rPr>
+        <w:rFonts w:hint="default"/>
+      </w:rPr>
+    </w:lvl>
+    <w:lvl w:ilvl="1" w:tplc="0C090019" w:tentative="1">
+      <w:start w:val="1"/>
+      <w:numFmt w:val="lowerLetter"/>
+      <w:lvlText w:val="%2."/>
+      <w:lvlJc w:val="left"/>
+      <w:pPr>
+        <w:ind w:left="1440" w:hanging="360"/>
+      </w:pPr>
+    </w:lvl>
+    <w:lvl w:ilvl="2" w:tplc="0C09001B" w:tentative="1">
+      <w:start w:val="1"/>
+      <w:numFmt w:val="lowerRoman"/>
+      <w:lvlText w:val="%3."/>
+      <w:lvlJc w:val="right"/>
+      <w:pPr>
+        <w:ind w:left="2160" w:hanging="180"/>
+      </w:pPr>
+    </w:lvl>
+    <w:lvl w:ilvl="3" w:tplc="0C09000F" w:tentative="1">
+      <w:start w:val="1"/>
+      <w:numFmt w:val="decimal"/>
+      <w:lvlText w:val="%4."/>
+      <w:lvlJc w:val="left"/>
+      <w:pPr>
+        <w:ind w:left="2880" w:hanging="360"/>
+      </w:pPr>
+    </w:lvl>
+    <w:lvl w:ilvl="4" w:tplc="0C090019" w:tentative="1">
+      <w:start w:val="1"/>
+      <w:numFmt w:val="lowerLetter"/>
+      <w:lvlText w:val="%5."/>
+      <w:lvlJc w:val="left"/>
+      <w:pPr>
+        <w:ind w:left="3600" w:hanging="360"/>
+      </w:pPr>
+    </w:lvl>
+    <w:lvl w:ilvl="5" w:tplc="0C09001B" w:tentative="1">
+      <w:start w:val="1"/>
+      <w:numFmt w:val="lowerRoman"/>
+      <w:lvlText w:val="%6."/>
+      <w:lvlJc w:val="right"/>
+      <w:pPr>
+        <w:ind w:left="4320" w:hanging="180"/>
+      </w:pPr>
+    </w:lvl>
+    <w:lvl w:ilvl="6" w:tplc="0C09000F" w:tentative="1">
+      <w:start w:val="1"/>
+      <w:numFmt w:val="decimal"/>
+      <w:lvlText w:val="%7."/>
+      <w:lvlJc w:val="left"/>
+      <w:pPr>
+        <w:ind w:left="5040" w:hanging="360"/>
+      </w:pPr>
+    </w:lvl>
+    <w:lvl w:ilvl="7" w:tplc="0C090019" w:tentative="1">
+      <w:start w:val="1"/>
+      <w:numFmt w:val="lowerLetter"/>
+      <w:lvlText w:val="%8."/>
+      <w:lvlJc w:val="left"/>
+      <w:pPr>
+        <w:ind w:left="5760" w:hanging="360"/>
+      </w:pPr>
+    </w:lvl>
+    <w:lvl w:ilvl="8" w:tplc="0C09001B" w:tentative="1">
+      <w:start w:val="1"/>
+      <w:numFmt w:val="lowerRoman"/>
+      <w:lvlText w:val="%9."/>
+      <w:lvlJc w:val="right"/>
+      <w:pPr>
+        <w:ind w:left="6480" w:hanging="180"/>
+      </w:pPr>
+    </w:lvl>
+  </w:abstractNum>
+  <w:abstractNum w:abstractNumId="11">
+    <w:nsid w:val="34027ABE"/>
+    <w:multiLevelType w:val="hybridMultilevel"/>
+    <w:tmpl w:val="90F69B92"/>
+    <w:lvl w:ilvl="0" w:tplc="0C09000F">
+      <w:start w:val="1"/>
+      <w:numFmt w:val="decimal"/>
+      <w:lvlText w:val="%1."/>
+      <w:lvlJc w:val="left"/>
+      <w:pPr>
+        <w:ind w:left="720" w:hanging="360"/>
+      </w:pPr>
+      <w:rPr>
+        <w:rFonts w:hint="default"/>
+      </w:rPr>
+    </w:lvl>
+    <w:lvl w:ilvl="1" w:tplc="0C090019" w:tentative="1">
+      <w:start w:val="1"/>
+      <w:numFmt w:val="lowerLetter"/>
+      <w:lvlText w:val="%2."/>
+      <w:lvlJc w:val="left"/>
+      <w:pPr>
+        <w:ind w:left="1440" w:hanging="360"/>
+      </w:pPr>
+    </w:lvl>
+    <w:lvl w:ilvl="2" w:tplc="0C09001B" w:tentative="1">
+      <w:start w:val="1"/>
+      <w:numFmt w:val="lowerRoman"/>
+      <w:lvlText w:val="%3."/>
+      <w:lvlJc w:val="right"/>
+      <w:pPr>
+        <w:ind w:left="2160" w:hanging="180"/>
+      </w:pPr>
+    </w:lvl>
+    <w:lvl w:ilvl="3" w:tplc="0C09000F" w:tentative="1">
+      <w:start w:val="1"/>
+      <w:numFmt w:val="decimal"/>
+      <w:lvlText w:val="%4."/>
+      <w:lvlJc w:val="left"/>
+      <w:pPr>
+        <w:ind w:left="2880" w:hanging="360"/>
+      </w:pPr>
+    </w:lvl>
+    <w:lvl w:ilvl="4" w:tplc="0C090019" w:tentative="1">
+      <w:start w:val="1"/>
+      <w:numFmt w:val="lowerLetter"/>
+      <w:lvlText w:val="%5."/>
+      <w:lvlJc w:val="left"/>
+      <w:pPr>
+        <w:ind w:left="3600" w:hanging="360"/>
+      </w:pPr>
+    </w:lvl>
+    <w:lvl w:ilvl="5" w:tplc="0C09001B" w:tentative="1">
+      <w:start w:val="1"/>
+      <w:numFmt w:val="lowerRoman"/>
+      <w:lvlText w:val="%6."/>
+      <w:lvlJc w:val="right"/>
+      <w:pPr>
+        <w:ind w:left="4320" w:hanging="180"/>
+      </w:pPr>
+    </w:lvl>
+    <w:lvl w:ilvl="6" w:tplc="0C09000F" w:tentative="1">
+      <w:start w:val="1"/>
+      <w:numFmt w:val="decimal"/>
+      <w:lvlText w:val="%7."/>
+      <w:lvlJc w:val="left"/>
+      <w:pPr>
+        <w:ind w:left="5040" w:hanging="360"/>
+      </w:pPr>
+    </w:lvl>
+    <w:lvl w:ilvl="7" w:tplc="0C090019" w:tentative="1">
+      <w:start w:val="1"/>
+      <w:numFmt w:val="lowerLetter"/>
+      <w:lvlText w:val="%8."/>
+      <w:lvlJc w:val="left"/>
+      <w:pPr>
+        <w:ind w:left="5760" w:hanging="360"/>
+      </w:pPr>
+    </w:lvl>
+    <w:lvl w:ilvl="8" w:tplc="0C09001B" w:tentative="1">
+      <w:start w:val="1"/>
+      <w:numFmt w:val="lowerRoman"/>
+      <w:lvlText w:val="%9."/>
+      <w:lvlJc w:val="right"/>
+      <w:pPr>
+        <w:ind w:left="6480" w:hanging="180"/>
+      </w:pPr>
+    </w:lvl>
+  </w:abstractNum>
+  <w:abstractNum w:abstractNumId="12">
+    <w:nsid w:val="36EF1D93"/>
+    <w:multiLevelType w:val="hybridMultilevel"/>
+    <w:tmpl w:val="90F69B92"/>
+    <w:lvl w:ilvl="0" w:tplc="0C09000F">
+      <w:start w:val="1"/>
+      <w:numFmt w:val="decimal"/>
+      <w:lvlText w:val="%1."/>
+      <w:lvlJc w:val="left"/>
+      <w:pPr>
+        <w:ind w:left="720" w:hanging="360"/>
+      </w:pPr>
+      <w:rPr>
+        <w:rFonts w:hint="default"/>
+      </w:rPr>
+    </w:lvl>
+    <w:lvl w:ilvl="1" w:tplc="0C090019" w:tentative="1">
+      <w:start w:val="1"/>
+      <w:numFmt w:val="lowerLetter"/>
+      <w:lvlText w:val="%2."/>
+      <w:lvlJc w:val="left"/>
+      <w:pPr>
+        <w:ind w:left="1440" w:hanging="360"/>
+      </w:pPr>
+    </w:lvl>
+    <w:lvl w:ilvl="2" w:tplc="0C09001B" w:tentative="1">
+      <w:start w:val="1"/>
+      <w:numFmt w:val="lowerRoman"/>
+      <w:lvlText w:val="%3."/>
+      <w:lvlJc w:val="right"/>
+      <w:pPr>
+        <w:ind w:left="2160" w:hanging="180"/>
+      </w:pPr>
+    </w:lvl>
+    <w:lvl w:ilvl="3" w:tplc="0C09000F" w:tentative="1">
+      <w:start w:val="1"/>
+      <w:numFmt w:val="decimal"/>
+      <w:lvlText w:val="%4."/>
+      <w:lvlJc w:val="left"/>
+      <w:pPr>
+        <w:ind w:left="2880" w:hanging="360"/>
+      </w:pPr>
+    </w:lvl>
+    <w:lvl w:ilvl="4" w:tplc="0C090019" w:tentative="1">
+      <w:start w:val="1"/>
+      <w:numFmt w:val="lowerLetter"/>
+      <w:lvlText w:val="%5."/>
+      <w:lvlJc w:val="left"/>
+      <w:pPr>
+        <w:ind w:left="3600" w:hanging="360"/>
+      </w:pPr>
+    </w:lvl>
+    <w:lvl w:ilvl="5" w:tplc="0C09001B" w:tentative="1">
+      <w:start w:val="1"/>
+      <w:numFmt w:val="lowerRoman"/>
+      <w:lvlText w:val="%6."/>
+      <w:lvlJc w:val="right"/>
+      <w:pPr>
+        <w:ind w:left="4320" w:hanging="180"/>
+      </w:pPr>
+    </w:lvl>
+    <w:lvl w:ilvl="6" w:tplc="0C09000F" w:tentative="1">
+      <w:start w:val="1"/>
+      <w:numFmt w:val="decimal"/>
+      <w:lvlText w:val="%7."/>
+      <w:lvlJc w:val="left"/>
+      <w:pPr>
+        <w:ind w:left="5040" w:hanging="360"/>
+      </w:pPr>
+    </w:lvl>
+    <w:lvl w:ilvl="7" w:tplc="0C090019" w:tentative="1">
+      <w:start w:val="1"/>
+      <w:numFmt w:val="lowerLetter"/>
+      <w:lvlText w:val="%8."/>
+      <w:lvlJc w:val="left"/>
+      <w:pPr>
+        <w:ind w:left="5760" w:hanging="360"/>
+      </w:pPr>
+    </w:lvl>
+    <w:lvl w:ilvl="8" w:tplc="0C09001B" w:tentative="1">
+      <w:start w:val="1"/>
+      <w:numFmt w:val="lowerRoman"/>
+      <w:lvlText w:val="%9."/>
+      <w:lvlJc w:val="right"/>
+      <w:pPr>
+        <w:ind w:left="6480" w:hanging="180"/>
+      </w:pPr>
+    </w:lvl>
+  </w:abstractNum>
+  <w:abstractNum w:abstractNumId="13">
     <w:nsid w:val="3B90568C"/>
     <w:multiLevelType w:val="hybridMultilevel"/>
     <w:tmpl w:val="E842CF36"/>
@@ -1573,7 +4216,208 @@
       </w:pPr>
     </w:lvl>
   </w:abstractNum>
-  <w:abstractNum w:abstractNumId="2">
+  <w:abstractNum w:abstractNumId="14">
+    <w:nsid w:val="4E1A7569"/>
+    <w:multiLevelType w:val="hybridMultilevel"/>
+    <w:tmpl w:val="43105240"/>
+    <w:lvl w:ilvl="0" w:tplc="F0569A42">
+      <w:numFmt w:val="bullet"/>
+      <w:lvlText w:val="-"/>
+      <w:lvlJc w:val="left"/>
+      <w:pPr>
+        <w:ind w:left="720" w:hanging="360"/>
+      </w:pPr>
+      <w:rPr>
+        <w:rFonts w:ascii="Calibri" w:eastAsiaTheme="minorHAnsi" w:hAnsi="Calibri" w:cstheme="minorBidi" w:hint="default"/>
+      </w:rPr>
+    </w:lvl>
+    <w:lvl w:ilvl="1" w:tplc="0C090003" w:tentative="1">
+      <w:start w:val="1"/>
+      <w:numFmt w:val="bullet"/>
+      <w:lvlText w:val="o"/>
+      <w:lvlJc w:val="left"/>
+      <w:pPr>
+        <w:ind w:left="1440" w:hanging="360"/>
+      </w:pPr>
+      <w:rPr>
+        <w:rFonts w:ascii="Courier New" w:hAnsi="Courier New" w:cs="Courier New" w:hint="default"/>
+      </w:rPr>
+    </w:lvl>
+    <w:lvl w:ilvl="2" w:tplc="0C090005" w:tentative="1">
+      <w:start w:val="1"/>
+      <w:numFmt w:val="bullet"/>
+      <w:lvlText w:val=""/>
+      <w:lvlJc w:val="left"/>
+      <w:pPr>
+        <w:ind w:left="2160" w:hanging="360"/>
+      </w:pPr>
+      <w:rPr>
+        <w:rFonts w:ascii="Wingdings" w:hAnsi="Wingdings" w:hint="default"/>
+      </w:rPr>
+    </w:lvl>
+    <w:lvl w:ilvl="3" w:tplc="0C090001" w:tentative="1">
+      <w:start w:val="1"/>
+      <w:numFmt w:val="bullet"/>
+      <w:lvlText w:val=""/>
+      <w:lvlJc w:val="left"/>
+      <w:pPr>
+        <w:ind w:left="2880" w:hanging="360"/>
+      </w:pPr>
+      <w:rPr>
+        <w:rFonts w:ascii="Symbol" w:hAnsi="Symbol" w:hint="default"/>
+      </w:rPr>
+    </w:lvl>
+    <w:lvl w:ilvl="4" w:tplc="0C090003" w:tentative="1">
+      <w:start w:val="1"/>
+      <w:numFmt w:val="bullet"/>
+      <w:lvlText w:val="o"/>
+      <w:lvlJc w:val="left"/>
+      <w:pPr>
+        <w:ind w:left="3600" w:hanging="360"/>
+      </w:pPr>
+      <w:rPr>
+        <w:rFonts w:ascii="Courier New" w:hAnsi="Courier New" w:cs="Courier New" w:hint="default"/>
+      </w:rPr>
+    </w:lvl>
+    <w:lvl w:ilvl="5" w:tplc="0C090005" w:tentative="1">
+      <w:start w:val="1"/>
+      <w:numFmt w:val="bullet"/>
+      <w:lvlText w:val=""/>
+      <w:lvlJc w:val="left"/>
+      <w:pPr>
+        <w:ind w:left="4320" w:hanging="360"/>
+      </w:pPr>
+      <w:rPr>
+        <w:rFonts w:ascii="Wingdings" w:hAnsi="Wingdings" w:hint="default"/>
+      </w:rPr>
+    </w:lvl>
+    <w:lvl w:ilvl="6" w:tplc="0C090001" w:tentative="1">
+      <w:start w:val="1"/>
+      <w:numFmt w:val="bullet"/>
+      <w:lvlText w:val=""/>
+      <w:lvlJc w:val="left"/>
+      <w:pPr>
+        <w:ind w:left="5040" w:hanging="360"/>
+      </w:pPr>
+      <w:rPr>
+        <w:rFonts w:ascii="Symbol" w:hAnsi="Symbol" w:hint="default"/>
+      </w:rPr>
+    </w:lvl>
+    <w:lvl w:ilvl="7" w:tplc="0C090003" w:tentative="1">
+      <w:start w:val="1"/>
+      <w:numFmt w:val="bullet"/>
+      <w:lvlText w:val="o"/>
+      <w:lvlJc w:val="left"/>
+      <w:pPr>
+        <w:ind w:left="5760" w:hanging="360"/>
+      </w:pPr>
+      <w:rPr>
+        <w:rFonts w:ascii="Courier New" w:hAnsi="Courier New" w:cs="Courier New" w:hint="default"/>
+      </w:rPr>
+    </w:lvl>
+    <w:lvl w:ilvl="8" w:tplc="0C090005" w:tentative="1">
+      <w:start w:val="1"/>
+      <w:numFmt w:val="bullet"/>
+      <w:lvlText w:val=""/>
+      <w:lvlJc w:val="left"/>
+      <w:pPr>
+        <w:ind w:left="6480" w:hanging="360"/>
+      </w:pPr>
+      <w:rPr>
+        <w:rFonts w:ascii="Wingdings" w:hAnsi="Wingdings" w:hint="default"/>
+      </w:rPr>
+    </w:lvl>
+  </w:abstractNum>
+  <w:abstractNum w:abstractNumId="15">
+    <w:nsid w:val="505A5ECE"/>
+    <w:multiLevelType w:val="hybridMultilevel"/>
+    <w:tmpl w:val="90F69B92"/>
+    <w:lvl w:ilvl="0" w:tplc="0C09000F">
+      <w:start w:val="1"/>
+      <w:numFmt w:val="decimal"/>
+      <w:lvlText w:val="%1."/>
+      <w:lvlJc w:val="left"/>
+      <w:pPr>
+        <w:ind w:left="720" w:hanging="360"/>
+      </w:pPr>
+      <w:rPr>
+        <w:rFonts w:hint="default"/>
+      </w:rPr>
+    </w:lvl>
+    <w:lvl w:ilvl="1" w:tplc="0C090019" w:tentative="1">
+      <w:start w:val="1"/>
+      <w:numFmt w:val="lowerLetter"/>
+      <w:lvlText w:val="%2."/>
+      <w:lvlJc w:val="left"/>
+      <w:pPr>
+        <w:ind w:left="1440" w:hanging="360"/>
+      </w:pPr>
+    </w:lvl>
+    <w:lvl w:ilvl="2" w:tplc="0C09001B" w:tentative="1">
+      <w:start w:val="1"/>
+      <w:numFmt w:val="lowerRoman"/>
+      <w:lvlText w:val="%3."/>
+      <w:lvlJc w:val="right"/>
+      <w:pPr>
+        <w:ind w:left="2160" w:hanging="180"/>
+      </w:pPr>
+    </w:lvl>
+    <w:lvl w:ilvl="3" w:tplc="0C09000F" w:tentative="1">
+      <w:start w:val="1"/>
+      <w:numFmt w:val="decimal"/>
+      <w:lvlText w:val="%4."/>
+      <w:lvlJc w:val="left"/>
+      <w:pPr>
+        <w:ind w:left="2880" w:hanging="360"/>
+      </w:pPr>
+    </w:lvl>
+    <w:lvl w:ilvl="4" w:tplc="0C090019" w:tentative="1">
+      <w:start w:val="1"/>
+      <w:numFmt w:val="lowerLetter"/>
+      <w:lvlText w:val="%5."/>
+      <w:lvlJc w:val="left"/>
+      <w:pPr>
+        <w:ind w:left="3600" w:hanging="360"/>
+      </w:pPr>
+    </w:lvl>
+    <w:lvl w:ilvl="5" w:tplc="0C09001B" w:tentative="1">
+      <w:start w:val="1"/>
+      <w:numFmt w:val="lowerRoman"/>
+      <w:lvlText w:val="%6."/>
+      <w:lvlJc w:val="right"/>
+      <w:pPr>
+        <w:ind w:left="4320" w:hanging="180"/>
+      </w:pPr>
+    </w:lvl>
+    <w:lvl w:ilvl="6" w:tplc="0C09000F" w:tentative="1">
+      <w:start w:val="1"/>
+      <w:numFmt w:val="decimal"/>
+      <w:lvlText w:val="%7."/>
+      <w:lvlJc w:val="left"/>
+      <w:pPr>
+        <w:ind w:left="5040" w:hanging="360"/>
+      </w:pPr>
+    </w:lvl>
+    <w:lvl w:ilvl="7" w:tplc="0C090019" w:tentative="1">
+      <w:start w:val="1"/>
+      <w:numFmt w:val="lowerLetter"/>
+      <w:lvlText w:val="%8."/>
+      <w:lvlJc w:val="left"/>
+      <w:pPr>
+        <w:ind w:left="5760" w:hanging="360"/>
+      </w:pPr>
+    </w:lvl>
+    <w:lvl w:ilvl="8" w:tplc="0C09001B" w:tentative="1">
+      <w:start w:val="1"/>
+      <w:numFmt w:val="lowerRoman"/>
+      <w:lvlText w:val="%9."/>
+      <w:lvlJc w:val="right"/>
+      <w:pPr>
+        <w:ind w:left="6480" w:hanging="180"/>
+      </w:pPr>
+    </w:lvl>
+  </w:abstractNum>
+  <w:abstractNum w:abstractNumId="16">
     <w:nsid w:val="508D7604"/>
     <w:multiLevelType w:val="hybridMultilevel"/>
     <w:tmpl w:val="8034E6AA"/>
@@ -1659,7 +4503,96 @@
       </w:pPr>
     </w:lvl>
   </w:abstractNum>
-  <w:abstractNum w:abstractNumId="3">
+  <w:abstractNum w:abstractNumId="17">
+    <w:nsid w:val="50AA50CC"/>
+    <w:multiLevelType w:val="hybridMultilevel"/>
+    <w:tmpl w:val="90F69B92"/>
+    <w:lvl w:ilvl="0" w:tplc="0C09000F">
+      <w:start w:val="1"/>
+      <w:numFmt w:val="decimal"/>
+      <w:lvlText w:val="%1."/>
+      <w:lvlJc w:val="left"/>
+      <w:pPr>
+        <w:ind w:left="720" w:hanging="360"/>
+      </w:pPr>
+      <w:rPr>
+        <w:rFonts w:hint="default"/>
+      </w:rPr>
+    </w:lvl>
+    <w:lvl w:ilvl="1" w:tplc="0C090019" w:tentative="1">
+      <w:start w:val="1"/>
+      <w:numFmt w:val="lowerLetter"/>
+      <w:lvlText w:val="%2."/>
+      <w:lvlJc w:val="left"/>
+      <w:pPr>
+        <w:ind w:left="1440" w:hanging="360"/>
+      </w:pPr>
+    </w:lvl>
+    <w:lvl w:ilvl="2" w:tplc="0C09001B" w:tentative="1">
+      <w:start w:val="1"/>
+      <w:numFmt w:val="lowerRoman"/>
+      <w:lvlText w:val="%3."/>
+      <w:lvlJc w:val="right"/>
+      <w:pPr>
+        <w:ind w:left="2160" w:hanging="180"/>
+      </w:pPr>
+    </w:lvl>
+    <w:lvl w:ilvl="3" w:tplc="0C09000F" w:tentative="1">
+      <w:start w:val="1"/>
+      <w:numFmt w:val="decimal"/>
+      <w:lvlText w:val="%4."/>
+      <w:lvlJc w:val="left"/>
+      <w:pPr>
+        <w:ind w:left="2880" w:hanging="360"/>
+      </w:pPr>
+    </w:lvl>
+    <w:lvl w:ilvl="4" w:tplc="0C090019" w:tentative="1">
+      <w:start w:val="1"/>
+      <w:numFmt w:val="lowerLetter"/>
+      <w:lvlText w:val="%5."/>
+      <w:lvlJc w:val="left"/>
+      <w:pPr>
+        <w:ind w:left="3600" w:hanging="360"/>
+      </w:pPr>
+    </w:lvl>
+    <w:lvl w:ilvl="5" w:tplc="0C09001B" w:tentative="1">
+      <w:start w:val="1"/>
+      <w:numFmt w:val="lowerRoman"/>
+      <w:lvlText w:val="%6."/>
+      <w:lvlJc w:val="right"/>
+      <w:pPr>
+        <w:ind w:left="4320" w:hanging="180"/>
+      </w:pPr>
+    </w:lvl>
+    <w:lvl w:ilvl="6" w:tplc="0C09000F" w:tentative="1">
+      <w:start w:val="1"/>
+      <w:numFmt w:val="decimal"/>
+      <w:lvlText w:val="%7."/>
+      <w:lvlJc w:val="left"/>
+      <w:pPr>
+        <w:ind w:left="5040" w:hanging="360"/>
+      </w:pPr>
+    </w:lvl>
+    <w:lvl w:ilvl="7" w:tplc="0C090019" w:tentative="1">
+      <w:start w:val="1"/>
+      <w:numFmt w:val="lowerLetter"/>
+      <w:lvlText w:val="%8."/>
+      <w:lvlJc w:val="left"/>
+      <w:pPr>
+        <w:ind w:left="5760" w:hanging="360"/>
+      </w:pPr>
+    </w:lvl>
+    <w:lvl w:ilvl="8" w:tplc="0C09001B" w:tentative="1">
+      <w:start w:val="1"/>
+      <w:numFmt w:val="lowerRoman"/>
+      <w:lvlText w:val="%9."/>
+      <w:lvlJc w:val="right"/>
+      <w:pPr>
+        <w:ind w:left="6480" w:hanging="180"/>
+      </w:pPr>
+    </w:lvl>
+  </w:abstractNum>
+  <w:abstractNum w:abstractNumId="18">
     <w:nsid w:val="54EB1445"/>
     <w:multiLevelType w:val="hybridMultilevel"/>
     <w:tmpl w:val="90F69B92"/>
@@ -1748,17 +4681,430 @@
       </w:pPr>
     </w:lvl>
   </w:abstractNum>
+  <w:abstractNum w:abstractNumId="19">
+    <w:nsid w:val="5C573AE6"/>
+    <w:multiLevelType w:val="hybridMultilevel"/>
+    <w:tmpl w:val="90F69B92"/>
+    <w:lvl w:ilvl="0" w:tplc="0C09000F">
+      <w:start w:val="1"/>
+      <w:numFmt w:val="decimal"/>
+      <w:lvlText w:val="%1."/>
+      <w:lvlJc w:val="left"/>
+      <w:pPr>
+        <w:ind w:left="720" w:hanging="360"/>
+      </w:pPr>
+      <w:rPr>
+        <w:rFonts w:hint="default"/>
+      </w:rPr>
+    </w:lvl>
+    <w:lvl w:ilvl="1" w:tplc="0C090019" w:tentative="1">
+      <w:start w:val="1"/>
+      <w:numFmt w:val="lowerLetter"/>
+      <w:lvlText w:val="%2."/>
+      <w:lvlJc w:val="left"/>
+      <w:pPr>
+        <w:ind w:left="1440" w:hanging="360"/>
+      </w:pPr>
+    </w:lvl>
+    <w:lvl w:ilvl="2" w:tplc="0C09001B" w:tentative="1">
+      <w:start w:val="1"/>
+      <w:numFmt w:val="lowerRoman"/>
+      <w:lvlText w:val="%3."/>
+      <w:lvlJc w:val="right"/>
+      <w:pPr>
+        <w:ind w:left="2160" w:hanging="180"/>
+      </w:pPr>
+    </w:lvl>
+    <w:lvl w:ilvl="3" w:tplc="0C09000F" w:tentative="1">
+      <w:start w:val="1"/>
+      <w:numFmt w:val="decimal"/>
+      <w:lvlText w:val="%4."/>
+      <w:lvlJc w:val="left"/>
+      <w:pPr>
+        <w:ind w:left="2880" w:hanging="360"/>
+      </w:pPr>
+    </w:lvl>
+    <w:lvl w:ilvl="4" w:tplc="0C090019" w:tentative="1">
+      <w:start w:val="1"/>
+      <w:numFmt w:val="lowerLetter"/>
+      <w:lvlText w:val="%5."/>
+      <w:lvlJc w:val="left"/>
+      <w:pPr>
+        <w:ind w:left="3600" w:hanging="360"/>
+      </w:pPr>
+    </w:lvl>
+    <w:lvl w:ilvl="5" w:tplc="0C09001B" w:tentative="1">
+      <w:start w:val="1"/>
+      <w:numFmt w:val="lowerRoman"/>
+      <w:lvlText w:val="%6."/>
+      <w:lvlJc w:val="right"/>
+      <w:pPr>
+        <w:ind w:left="4320" w:hanging="180"/>
+      </w:pPr>
+    </w:lvl>
+    <w:lvl w:ilvl="6" w:tplc="0C09000F" w:tentative="1">
+      <w:start w:val="1"/>
+      <w:numFmt w:val="decimal"/>
+      <w:lvlText w:val="%7."/>
+      <w:lvlJc w:val="left"/>
+      <w:pPr>
+        <w:ind w:left="5040" w:hanging="360"/>
+      </w:pPr>
+    </w:lvl>
+    <w:lvl w:ilvl="7" w:tplc="0C090019" w:tentative="1">
+      <w:start w:val="1"/>
+      <w:numFmt w:val="lowerLetter"/>
+      <w:lvlText w:val="%8."/>
+      <w:lvlJc w:val="left"/>
+      <w:pPr>
+        <w:ind w:left="5760" w:hanging="360"/>
+      </w:pPr>
+    </w:lvl>
+    <w:lvl w:ilvl="8" w:tplc="0C09001B" w:tentative="1">
+      <w:start w:val="1"/>
+      <w:numFmt w:val="lowerRoman"/>
+      <w:lvlText w:val="%9."/>
+      <w:lvlJc w:val="right"/>
+      <w:pPr>
+        <w:ind w:left="6480" w:hanging="180"/>
+      </w:pPr>
+    </w:lvl>
+  </w:abstractNum>
+  <w:abstractNum w:abstractNumId="20">
+    <w:nsid w:val="66C85414"/>
+    <w:multiLevelType w:val="hybridMultilevel"/>
+    <w:tmpl w:val="90F69B92"/>
+    <w:lvl w:ilvl="0" w:tplc="0C09000F">
+      <w:start w:val="1"/>
+      <w:numFmt w:val="decimal"/>
+      <w:lvlText w:val="%1."/>
+      <w:lvlJc w:val="left"/>
+      <w:pPr>
+        <w:ind w:left="720" w:hanging="360"/>
+      </w:pPr>
+      <w:rPr>
+        <w:rFonts w:hint="default"/>
+      </w:rPr>
+    </w:lvl>
+    <w:lvl w:ilvl="1" w:tplc="0C090019" w:tentative="1">
+      <w:start w:val="1"/>
+      <w:numFmt w:val="lowerLetter"/>
+      <w:lvlText w:val="%2."/>
+      <w:lvlJc w:val="left"/>
+      <w:pPr>
+        <w:ind w:left="1440" w:hanging="360"/>
+      </w:pPr>
+    </w:lvl>
+    <w:lvl w:ilvl="2" w:tplc="0C09001B" w:tentative="1">
+      <w:start w:val="1"/>
+      <w:numFmt w:val="lowerRoman"/>
+      <w:lvlText w:val="%3."/>
+      <w:lvlJc w:val="right"/>
+      <w:pPr>
+        <w:ind w:left="2160" w:hanging="180"/>
+      </w:pPr>
+    </w:lvl>
+    <w:lvl w:ilvl="3" w:tplc="0C09000F" w:tentative="1">
+      <w:start w:val="1"/>
+      <w:numFmt w:val="decimal"/>
+      <w:lvlText w:val="%4."/>
+      <w:lvlJc w:val="left"/>
+      <w:pPr>
+        <w:ind w:left="2880" w:hanging="360"/>
+      </w:pPr>
+    </w:lvl>
+    <w:lvl w:ilvl="4" w:tplc="0C090019" w:tentative="1">
+      <w:start w:val="1"/>
+      <w:numFmt w:val="lowerLetter"/>
+      <w:lvlText w:val="%5."/>
+      <w:lvlJc w:val="left"/>
+      <w:pPr>
+        <w:ind w:left="3600" w:hanging="360"/>
+      </w:pPr>
+    </w:lvl>
+    <w:lvl w:ilvl="5" w:tplc="0C09001B" w:tentative="1">
+      <w:start w:val="1"/>
+      <w:numFmt w:val="lowerRoman"/>
+      <w:lvlText w:val="%6."/>
+      <w:lvlJc w:val="right"/>
+      <w:pPr>
+        <w:ind w:left="4320" w:hanging="180"/>
+      </w:pPr>
+    </w:lvl>
+    <w:lvl w:ilvl="6" w:tplc="0C09000F" w:tentative="1">
+      <w:start w:val="1"/>
+      <w:numFmt w:val="decimal"/>
+      <w:lvlText w:val="%7."/>
+      <w:lvlJc w:val="left"/>
+      <w:pPr>
+        <w:ind w:left="5040" w:hanging="360"/>
+      </w:pPr>
+    </w:lvl>
+    <w:lvl w:ilvl="7" w:tplc="0C090019" w:tentative="1">
+      <w:start w:val="1"/>
+      <w:numFmt w:val="lowerLetter"/>
+      <w:lvlText w:val="%8."/>
+      <w:lvlJc w:val="left"/>
+      <w:pPr>
+        <w:ind w:left="5760" w:hanging="360"/>
+      </w:pPr>
+    </w:lvl>
+    <w:lvl w:ilvl="8" w:tplc="0C09001B" w:tentative="1">
+      <w:start w:val="1"/>
+      <w:numFmt w:val="lowerRoman"/>
+      <w:lvlText w:val="%9."/>
+      <w:lvlJc w:val="right"/>
+      <w:pPr>
+        <w:ind w:left="6480" w:hanging="180"/>
+      </w:pPr>
+    </w:lvl>
+  </w:abstractNum>
+  <w:abstractNum w:abstractNumId="21">
+    <w:nsid w:val="7A155C65"/>
+    <w:multiLevelType w:val="hybridMultilevel"/>
+    <w:tmpl w:val="90F69B92"/>
+    <w:lvl w:ilvl="0" w:tplc="0C09000F">
+      <w:start w:val="1"/>
+      <w:numFmt w:val="decimal"/>
+      <w:lvlText w:val="%1."/>
+      <w:lvlJc w:val="left"/>
+      <w:pPr>
+        <w:ind w:left="720" w:hanging="360"/>
+      </w:pPr>
+      <w:rPr>
+        <w:rFonts w:hint="default"/>
+      </w:rPr>
+    </w:lvl>
+    <w:lvl w:ilvl="1" w:tplc="0C090019" w:tentative="1">
+      <w:start w:val="1"/>
+      <w:numFmt w:val="lowerLetter"/>
+      <w:lvlText w:val="%2."/>
+      <w:lvlJc w:val="left"/>
+      <w:pPr>
+        <w:ind w:left="1440" w:hanging="360"/>
+      </w:pPr>
+    </w:lvl>
+    <w:lvl w:ilvl="2" w:tplc="0C09001B" w:tentative="1">
+      <w:start w:val="1"/>
+      <w:numFmt w:val="lowerRoman"/>
+      <w:lvlText w:val="%3."/>
+      <w:lvlJc w:val="right"/>
+      <w:pPr>
+        <w:ind w:left="2160" w:hanging="180"/>
+      </w:pPr>
+    </w:lvl>
+    <w:lvl w:ilvl="3" w:tplc="0C09000F" w:tentative="1">
+      <w:start w:val="1"/>
+      <w:numFmt w:val="decimal"/>
+      <w:lvlText w:val="%4."/>
+      <w:lvlJc w:val="left"/>
+      <w:pPr>
+        <w:ind w:left="2880" w:hanging="360"/>
+      </w:pPr>
+    </w:lvl>
+    <w:lvl w:ilvl="4" w:tplc="0C090019" w:tentative="1">
+      <w:start w:val="1"/>
+      <w:numFmt w:val="lowerLetter"/>
+      <w:lvlText w:val="%5."/>
+      <w:lvlJc w:val="left"/>
+      <w:pPr>
+        <w:ind w:left="3600" w:hanging="360"/>
+      </w:pPr>
+    </w:lvl>
+    <w:lvl w:ilvl="5" w:tplc="0C09001B" w:tentative="1">
+      <w:start w:val="1"/>
+      <w:numFmt w:val="lowerRoman"/>
+      <w:lvlText w:val="%6."/>
+      <w:lvlJc w:val="right"/>
+      <w:pPr>
+        <w:ind w:left="4320" w:hanging="180"/>
+      </w:pPr>
+    </w:lvl>
+    <w:lvl w:ilvl="6" w:tplc="0C09000F" w:tentative="1">
+      <w:start w:val="1"/>
+      <w:numFmt w:val="decimal"/>
+      <w:lvlText w:val="%7."/>
+      <w:lvlJc w:val="left"/>
+      <w:pPr>
+        <w:ind w:left="5040" w:hanging="360"/>
+      </w:pPr>
+    </w:lvl>
+    <w:lvl w:ilvl="7" w:tplc="0C090019" w:tentative="1">
+      <w:start w:val="1"/>
+      <w:numFmt w:val="lowerLetter"/>
+      <w:lvlText w:val="%8."/>
+      <w:lvlJc w:val="left"/>
+      <w:pPr>
+        <w:ind w:left="5760" w:hanging="360"/>
+      </w:pPr>
+    </w:lvl>
+    <w:lvl w:ilvl="8" w:tplc="0C09001B" w:tentative="1">
+      <w:start w:val="1"/>
+      <w:numFmt w:val="lowerRoman"/>
+      <w:lvlText w:val="%9."/>
+      <w:lvlJc w:val="right"/>
+      <w:pPr>
+        <w:ind w:left="6480" w:hanging="180"/>
+      </w:pPr>
+    </w:lvl>
+  </w:abstractNum>
+  <w:abstractNum w:abstractNumId="22">
+    <w:nsid w:val="7F0A794B"/>
+    <w:multiLevelType w:val="hybridMultilevel"/>
+    <w:tmpl w:val="90F69B92"/>
+    <w:lvl w:ilvl="0" w:tplc="0C09000F">
+      <w:start w:val="1"/>
+      <w:numFmt w:val="decimal"/>
+      <w:lvlText w:val="%1."/>
+      <w:lvlJc w:val="left"/>
+      <w:pPr>
+        <w:ind w:left="720" w:hanging="360"/>
+      </w:pPr>
+      <w:rPr>
+        <w:rFonts w:hint="default"/>
+      </w:rPr>
+    </w:lvl>
+    <w:lvl w:ilvl="1" w:tplc="0C090019" w:tentative="1">
+      <w:start w:val="1"/>
+      <w:numFmt w:val="lowerLetter"/>
+      <w:lvlText w:val="%2."/>
+      <w:lvlJc w:val="left"/>
+      <w:pPr>
+        <w:ind w:left="1440" w:hanging="360"/>
+      </w:pPr>
+    </w:lvl>
+    <w:lvl w:ilvl="2" w:tplc="0C09001B" w:tentative="1">
+      <w:start w:val="1"/>
+      <w:numFmt w:val="lowerRoman"/>
+      <w:lvlText w:val="%3."/>
+      <w:lvlJc w:val="right"/>
+      <w:pPr>
+        <w:ind w:left="2160" w:hanging="180"/>
+      </w:pPr>
+    </w:lvl>
+    <w:lvl w:ilvl="3" w:tplc="0C09000F" w:tentative="1">
+      <w:start w:val="1"/>
+      <w:numFmt w:val="decimal"/>
+      <w:lvlText w:val="%4."/>
+      <w:lvlJc w:val="left"/>
+      <w:pPr>
+        <w:ind w:left="2880" w:hanging="360"/>
+      </w:pPr>
+    </w:lvl>
+    <w:lvl w:ilvl="4" w:tplc="0C090019" w:tentative="1">
+      <w:start w:val="1"/>
+      <w:numFmt w:val="lowerLetter"/>
+      <w:lvlText w:val="%5."/>
+      <w:lvlJc w:val="left"/>
+      <w:pPr>
+        <w:ind w:left="3600" w:hanging="360"/>
+      </w:pPr>
+    </w:lvl>
+    <w:lvl w:ilvl="5" w:tplc="0C09001B" w:tentative="1">
+      <w:start w:val="1"/>
+      <w:numFmt w:val="lowerRoman"/>
+      <w:lvlText w:val="%6."/>
+      <w:lvlJc w:val="right"/>
+      <w:pPr>
+        <w:ind w:left="4320" w:hanging="180"/>
+      </w:pPr>
+    </w:lvl>
+    <w:lvl w:ilvl="6" w:tplc="0C09000F" w:tentative="1">
+      <w:start w:val="1"/>
+      <w:numFmt w:val="decimal"/>
+      <w:lvlText w:val="%7."/>
+      <w:lvlJc w:val="left"/>
+      <w:pPr>
+        <w:ind w:left="5040" w:hanging="360"/>
+      </w:pPr>
+    </w:lvl>
+    <w:lvl w:ilvl="7" w:tplc="0C090019" w:tentative="1">
+      <w:start w:val="1"/>
+      <w:numFmt w:val="lowerLetter"/>
+      <w:lvlText w:val="%8."/>
+      <w:lvlJc w:val="left"/>
+      <w:pPr>
+        <w:ind w:left="5760" w:hanging="360"/>
+      </w:pPr>
+    </w:lvl>
+    <w:lvl w:ilvl="8" w:tplc="0C09001B" w:tentative="1">
+      <w:start w:val="1"/>
+      <w:numFmt w:val="lowerRoman"/>
+      <w:lvlText w:val="%9."/>
+      <w:lvlJc w:val="right"/>
+      <w:pPr>
+        <w:ind w:left="6480" w:hanging="180"/>
+      </w:pPr>
+    </w:lvl>
+  </w:abstractNum>
   <w:num w:numId="1">
+    <w:abstractNumId w:val="7"/>
+  </w:num>
+  <w:num w:numId="2">
+    <w:abstractNumId w:val="18"/>
+  </w:num>
+  <w:num w:numId="3">
+    <w:abstractNumId w:val="16"/>
+  </w:num>
+  <w:num w:numId="4">
+    <w:abstractNumId w:val="13"/>
+  </w:num>
+  <w:num w:numId="5">
+    <w:abstractNumId w:val="4"/>
+  </w:num>
+  <w:num w:numId="6">
+    <w:abstractNumId w:val="5"/>
+  </w:num>
+  <w:num w:numId="7">
+    <w:abstractNumId w:val="10"/>
+  </w:num>
+  <w:num w:numId="8">
+    <w:abstractNumId w:val="8"/>
+  </w:num>
+  <w:num w:numId="9">
+    <w:abstractNumId w:val="6"/>
+  </w:num>
+  <w:num w:numId="10">
+    <w:abstractNumId w:val="19"/>
+  </w:num>
+  <w:num w:numId="11">
+    <w:abstractNumId w:val="11"/>
+  </w:num>
+  <w:num w:numId="12">
     <w:abstractNumId w:val="0"/>
   </w:num>
-  <w:num w:numId="2">
+  <w:num w:numId="13">
+    <w:abstractNumId w:val="20"/>
+  </w:num>
+  <w:num w:numId="14">
+    <w:abstractNumId w:val="21"/>
+  </w:num>
+  <w:num w:numId="15">
+    <w:abstractNumId w:val="9"/>
+  </w:num>
+  <w:num w:numId="16">
+    <w:abstractNumId w:val="12"/>
+  </w:num>
+  <w:num w:numId="17">
+    <w:abstractNumId w:val="22"/>
+  </w:num>
+  <w:num w:numId="18">
     <w:abstractNumId w:val="3"/>
   </w:num>
-  <w:num w:numId="3">
+  <w:num w:numId="19">
     <w:abstractNumId w:val="2"/>
   </w:num>
-  <w:num w:numId="4">
+  <w:num w:numId="20">
+    <w:abstractNumId w:val="15"/>
+  </w:num>
+  <w:num w:numId="21">
+    <w:abstractNumId w:val="17"/>
+  </w:num>
+  <w:num w:numId="22">
     <w:abstractNumId w:val="1"/>
+  </w:num>
+  <w:num w:numId="23">
+    <w:abstractNumId w:val="14"/>
   </w:num>
 </w:numbering>
 </file>
@@ -2005,6 +5351,36 @@
     <w:uiPriority w:val="99"/>
     <w:rsid w:val="00037603"/>
   </w:style>
+  <w:style w:type="paragraph" w:styleId="BalloonText">
+    <w:name w:val="Balloon Text"/>
+    <w:basedOn w:val="Normal"/>
+    <w:link w:val="BalloonTextChar"/>
+    <w:uiPriority w:val="99"/>
+    <w:semiHidden/>
+    <w:unhideWhenUsed/>
+    <w:rsid w:val="00F14632"/>
+    <w:pPr>
+      <w:spacing w:after="0" w:line="240" w:lineRule="auto"/>
+    </w:pPr>
+    <w:rPr>
+      <w:rFonts w:ascii="Tahoma" w:hAnsi="Tahoma" w:cs="Tahoma"/>
+      <w:sz w:val="16"/>
+      <w:szCs w:val="16"/>
+    </w:rPr>
+  </w:style>
+  <w:style w:type="character" w:customStyle="1" w:styleId="BalloonTextChar">
+    <w:name w:val="Balloon Text Char"/>
+    <w:basedOn w:val="DefaultParagraphFont"/>
+    <w:link w:val="BalloonText"/>
+    <w:uiPriority w:val="99"/>
+    <w:semiHidden/>
+    <w:rsid w:val="00F14632"/>
+    <w:rPr>
+      <w:rFonts w:ascii="Tahoma" w:hAnsi="Tahoma" w:cs="Tahoma"/>
+      <w:sz w:val="16"/>
+      <w:szCs w:val="16"/>
+    </w:rPr>
+  </w:style>
 </w:styles>
 </file>
 
@@ -2249,6 +5625,36 @@
     <w:link w:val="Footer"/>
     <w:uiPriority w:val="99"/>
     <w:rsid w:val="00037603"/>
+  </w:style>
+  <w:style w:type="paragraph" w:styleId="BalloonText">
+    <w:name w:val="Balloon Text"/>
+    <w:basedOn w:val="Normal"/>
+    <w:link w:val="BalloonTextChar"/>
+    <w:uiPriority w:val="99"/>
+    <w:semiHidden/>
+    <w:unhideWhenUsed/>
+    <w:rsid w:val="00F14632"/>
+    <w:pPr>
+      <w:spacing w:after="0" w:line="240" w:lineRule="auto"/>
+    </w:pPr>
+    <w:rPr>
+      <w:rFonts w:ascii="Tahoma" w:hAnsi="Tahoma" w:cs="Tahoma"/>
+      <w:sz w:val="16"/>
+      <w:szCs w:val="16"/>
+    </w:rPr>
+  </w:style>
+  <w:style w:type="character" w:customStyle="1" w:styleId="BalloonTextChar">
+    <w:name w:val="Balloon Text Char"/>
+    <w:basedOn w:val="DefaultParagraphFont"/>
+    <w:link w:val="BalloonText"/>
+    <w:uiPriority w:val="99"/>
+    <w:semiHidden/>
+    <w:rsid w:val="00F14632"/>
+    <w:rPr>
+      <w:rFonts w:ascii="Tahoma" w:hAnsi="Tahoma" w:cs="Tahoma"/>
+      <w:sz w:val="16"/>
+      <w:szCs w:val="16"/>
+    </w:rPr>
   </w:style>
 </w:styles>
 </file>

</xml_diff>

<commit_message>
Changed over to word
</commit_message>
<xml_diff>
--- a/Project plan/Project Plan Nick.docx
+++ b/Project plan/Project Plan Nick.docx
@@ -99,11 +99,9 @@
       <w:r>
         <w:t xml:space="preserve">Desktop PC- used to work at both home and university, to do both documentation and coding. The specifications of each team </w:t>
       </w:r>
-      <w:proofErr w:type="gramStart"/>
-      <w:r>
-        <w:t>members</w:t>
-      </w:r>
-      <w:proofErr w:type="gramEnd"/>
+      <w:r>
+        <w:t>member’s</w:t>
+      </w:r>
       <w:r>
         <w:t xml:space="preserve"> computers vary, but are a combination of the latest version of Windows and Apple’</w:t>
       </w:r>
@@ -626,19 +624,7 @@
     </w:p>
     <w:p>
       <w:r>
-        <w:t xml:space="preserve">The risk analysis table below is a result of looking carefully at the risks to work out the </w:t>
-      </w:r>
-      <w:r>
-        <w:t>Likelihood</w:t>
-      </w:r>
-      <w:r>
-        <w:t xml:space="preserve"> of the risk and the worst case Impact. From this it is then given a rating, which is dependent on </w:t>
-      </w:r>
-      <w:r>
-        <w:t>Likelihood</w:t>
-      </w:r>
-      <w:r>
-        <w:t xml:space="preserve"> and the potential impact.</w:t>
+        <w:t>The risk analysis table below is a result of looking carefully at the risks to work out the Likelihood of the risk and the worst case Impact. From this it is then given a rating, which is dependent on Likelihood and the potential impact.</w:t>
       </w:r>
     </w:p>
     <w:tbl>
@@ -751,10 +737,7 @@
           </w:tcPr>
           <w:p>
             <w:r>
-              <w:t>Version control</w:t>
-            </w:r>
-            <w:r>
-              <w:t>s somehow fail and work is lost</w:t>
+              <w:t>Version controls somehow fail and work is lost</w:t>
             </w:r>
           </w:p>
         </w:tc>
@@ -809,10 +792,7 @@
           </w:tcPr>
           <w:p>
             <w:r>
-              <w:t>Software resou</w:t>
-            </w:r>
-            <w:r>
-              <w:t>rces do not function as expected</w:t>
+              <w:t>Software resources do not function as expected</w:t>
             </w:r>
           </w:p>
         </w:tc>
@@ -1659,10 +1639,7 @@
           </w:tcPr>
           <w:p>
             <w:r>
-              <w:t>Rating</w:t>
-            </w:r>
-            <w:r>
-              <w:t xml:space="preserve"> after mitigation</w:t>
+              <w:t>Rating after mitigation</w:t>
             </w:r>
           </w:p>
           <w:p/>
@@ -2614,12 +2591,6 @@
         <w:gridCol w:w="6983"/>
       </w:tblGrid>
       <w:tr>
-        <w:tblPrEx>
-          <w:tblCellMar>
-            <w:top w:w="0" w:type="dxa"/>
-            <w:bottom w:w="0" w:type="dxa"/>
-          </w:tblCellMar>
-        </w:tblPrEx>
         <w:trPr>
           <w:trHeight w:val="421"/>
         </w:trPr>
@@ -2645,12 +2616,6 @@
         </w:tc>
       </w:tr>
       <w:tr>
-        <w:tblPrEx>
-          <w:tblCellMar>
-            <w:top w:w="0" w:type="dxa"/>
-            <w:bottom w:w="0" w:type="dxa"/>
-          </w:tblCellMar>
-        </w:tblPrEx>
         <w:trPr>
           <w:trHeight w:val="855"/>
         </w:trPr>
@@ -2707,12 +2672,6 @@
         </w:tc>
       </w:tr>
       <w:tr>
-        <w:tblPrEx>
-          <w:tblCellMar>
-            <w:top w:w="0" w:type="dxa"/>
-            <w:bottom w:w="0" w:type="dxa"/>
-          </w:tblCellMar>
-        </w:tblPrEx>
         <w:trPr>
           <w:trHeight w:val="1046"/>
         </w:trPr>
@@ -2769,12 +2728,6 @@
         </w:tc>
       </w:tr>
       <w:tr>
-        <w:tblPrEx>
-          <w:tblCellMar>
-            <w:top w:w="0" w:type="dxa"/>
-            <w:bottom w:w="0" w:type="dxa"/>
-          </w:tblCellMar>
-        </w:tblPrEx>
         <w:trPr>
           <w:trHeight w:val="557"/>
         </w:trPr>
@@ -2819,12 +2772,6 @@
         </w:tc>
       </w:tr>
       <w:tr>
-        <w:tblPrEx>
-          <w:tblCellMar>
-            <w:top w:w="0" w:type="dxa"/>
-            <w:bottom w:w="0" w:type="dxa"/>
-          </w:tblCellMar>
-        </w:tblPrEx>
         <w:trPr>
           <w:trHeight w:val="820"/>
         </w:trPr>
@@ -2871,15 +2818,278 @@
       </w:tr>
     </w:tbl>
     <w:p/>
-    <w:p>
+    <w:p/>
+    <w:p>
+      <w:pPr>
+        <w:rPr>
+          <w:b/>
+        </w:rPr>
+      </w:pPr>
+      <w:r>
+        <w:rPr>
+          <w:b/>
+        </w:rPr>
+        <w:lastRenderedPageBreak/>
+        <w:t>Change Log</w:t>
+      </w:r>
+    </w:p>
+    <w:tbl>
+      <w:tblPr>
+        <w:tblW w:w="5000" w:type="pct"/>
+        <w:tblBorders>
+          <w:top w:val="single" w:sz="4" w:space="0" w:color="auto"/>
+          <w:left w:val="single" w:sz="4" w:space="0" w:color="auto"/>
+          <w:bottom w:val="single" w:sz="4" w:space="0" w:color="auto"/>
+          <w:right w:val="single" w:sz="4" w:space="0" w:color="auto"/>
+          <w:insideH w:val="single" w:sz="4" w:space="0" w:color="auto"/>
+          <w:insideV w:val="single" w:sz="4" w:space="0" w:color="auto"/>
+        </w:tblBorders>
+        <w:tblLook w:val="0000" w:firstRow="0" w:lastRow="0" w:firstColumn="0" w:lastColumn="0" w:noHBand="0" w:noVBand="0"/>
+      </w:tblPr>
+      <w:tblGrid>
+        <w:gridCol w:w="816"/>
+        <w:gridCol w:w="3545"/>
+        <w:gridCol w:w="3749"/>
+        <w:gridCol w:w="1132"/>
+      </w:tblGrid>
+      <w:tr>
+        <w:trPr>
+          <w:trHeight w:val="755"/>
+        </w:trPr>
+        <w:tc>
+          <w:tcPr>
+            <w:tcW w:w="441" w:type="pct"/>
+          </w:tcPr>
+          <w:p>
+            <w:r>
+              <w:t>Risk no.</w:t>
+            </w:r>
+          </w:p>
+        </w:tc>
+        <w:tc>
+          <w:tcPr>
+            <w:tcW w:w="1918" w:type="pct"/>
+          </w:tcPr>
+          <w:p>
+            <w:pPr>
+              <w:rPr>
+                <w:sz w:val="20"/>
+                <w:szCs w:val="20"/>
+              </w:rPr>
+            </w:pPr>
+            <w:r>
+              <w:rPr>
+                <w:sz w:val="20"/>
+                <w:szCs w:val="20"/>
+              </w:rPr>
+              <w:t xml:space="preserve">Description/ </w:t>
+            </w:r>
+            <w:r>
+              <w:rPr>
+                <w:sz w:val="20"/>
+                <w:szCs w:val="20"/>
+              </w:rPr>
+              <w:t>Initial rating</w:t>
+            </w:r>
+          </w:p>
+        </w:tc>
+        <w:tc>
+          <w:tcPr>
+            <w:tcW w:w="2028" w:type="pct"/>
+          </w:tcPr>
+          <w:p>
+            <w:r>
+              <w:t>Strategy</w:t>
+            </w:r>
+          </w:p>
+        </w:tc>
+        <w:tc>
+          <w:tcPr>
+            <w:tcW w:w="612" w:type="pct"/>
+          </w:tcPr>
+          <w:p>
+            <w:r>
+              <w:t>Rating after mitigation</w:t>
+            </w:r>
+          </w:p>
+          <w:p/>
+        </w:tc>
+      </w:tr>
+      <w:tr>
+        <w:trPr>
+          <w:trHeight w:val="2113"/>
+        </w:trPr>
+        <w:tc>
+          <w:tcPr>
+            <w:tcW w:w="441" w:type="pct"/>
+          </w:tcPr>
+          <w:p>
+            <w:r>
+              <w:t>1</w:t>
+            </w:r>
+            <w:r>
+              <w:t>6</w:t>
+            </w:r>
+          </w:p>
+        </w:tc>
+        <w:tc>
+          <w:tcPr>
+            <w:tcW w:w="1918" w:type="pct"/>
+          </w:tcPr>
+          <w:p/>
+        </w:tc>
+        <w:tc>
+          <w:tcPr>
+            <w:tcW w:w="2028" w:type="pct"/>
+            <w:tcBorders>
+              <w:bottom w:val="single" w:sz="4" w:space="0" w:color="auto"/>
+            </w:tcBorders>
+            <w:shd w:val="clear" w:color="auto" w:fill="auto"/>
+          </w:tcPr>
+          <w:p/>
+        </w:tc>
+        <w:tc>
+          <w:tcPr>
+            <w:tcW w:w="612" w:type="pct"/>
+            <w:tcBorders>
+              <w:bottom w:val="single" w:sz="4" w:space="0" w:color="auto"/>
+            </w:tcBorders>
+            <w:shd w:val="clear" w:color="auto" w:fill="auto"/>
+          </w:tcPr>
+          <w:p/>
+        </w:tc>
+      </w:tr>
+      <w:tr>
+        <w:trPr>
+          <w:trHeight w:val="2541"/>
+        </w:trPr>
+        <w:tc>
+          <w:tcPr>
+            <w:tcW w:w="441" w:type="pct"/>
+          </w:tcPr>
+          <w:p>
+            <w:r>
+              <w:t>17</w:t>
+            </w:r>
+          </w:p>
+        </w:tc>
+        <w:tc>
+          <w:tcPr>
+            <w:tcW w:w="1918" w:type="pct"/>
+            <w:tcBorders>
+              <w:bottom w:val="single" w:sz="4" w:space="0" w:color="auto"/>
+            </w:tcBorders>
+          </w:tcPr>
+          <w:p/>
+        </w:tc>
+        <w:tc>
+          <w:tcPr>
+            <w:tcW w:w="2028" w:type="pct"/>
+            <w:tcBorders>
+              <w:bottom w:val="single" w:sz="4" w:space="0" w:color="auto"/>
+            </w:tcBorders>
+            <w:shd w:val="clear" w:color="auto" w:fill="auto"/>
+          </w:tcPr>
+          <w:p/>
+        </w:tc>
+        <w:tc>
+          <w:tcPr>
+            <w:tcW w:w="612" w:type="pct"/>
+            <w:tcBorders>
+              <w:bottom w:val="single" w:sz="4" w:space="0" w:color="auto"/>
+            </w:tcBorders>
+            <w:shd w:val="clear" w:color="auto" w:fill="auto"/>
+          </w:tcPr>
+          <w:p/>
+        </w:tc>
+      </w:tr>
+      <w:tr>
+        <w:trPr>
+          <w:trHeight w:val="2731"/>
+        </w:trPr>
+        <w:tc>
+          <w:tcPr>
+            <w:tcW w:w="441" w:type="pct"/>
+          </w:tcPr>
+          <w:p>
+            <w:pPr>
+              <w:ind w:left="108"/>
+              <w:rPr>
+                <w:b/>
+              </w:rPr>
+            </w:pPr>
+          </w:p>
+          <w:p>
+            <w:pPr>
+              <w:ind w:left="108"/>
+            </w:pPr>
+          </w:p>
+          <w:p>
+            <w:pPr>
+              <w:ind w:left="108"/>
+            </w:pPr>
+          </w:p>
+          <w:p>
+            <w:pPr>
+              <w:ind w:left="108"/>
+              <w:rPr>
+                <w:b/>
+              </w:rPr>
+            </w:pPr>
+          </w:p>
+        </w:tc>
+        <w:tc>
+          <w:tcPr>
+            <w:tcW w:w="1918" w:type="pct"/>
+          </w:tcPr>
+          <w:p>
+            <w:pPr>
+              <w:ind w:left="108"/>
+              <w:rPr>
+                <w:b/>
+              </w:rPr>
+            </w:pPr>
+          </w:p>
+        </w:tc>
+        <w:tc>
+          <w:tcPr>
+            <w:tcW w:w="2028" w:type="pct"/>
+          </w:tcPr>
+          <w:p>
+            <w:pPr>
+              <w:ind w:left="108"/>
+              <w:rPr>
+                <w:b/>
+              </w:rPr>
+            </w:pPr>
+          </w:p>
+        </w:tc>
+        <w:tc>
+          <w:tcPr>
+            <w:tcW w:w="612" w:type="pct"/>
+          </w:tcPr>
+          <w:p>
+            <w:pPr>
+              <w:ind w:left="108"/>
+              <w:rPr>
+                <w:b/>
+              </w:rPr>
+            </w:pPr>
+          </w:p>
+        </w:tc>
+      </w:tr>
+    </w:tbl>
+    <w:p>
+      <w:pPr>
+        <w:ind w:left="108"/>
+      </w:pPr>
       <w:bookmarkStart w:id="0" w:name="_GoBack"/>
+      <w:r>
+        <w:t>U</w:t>
+      </w:r>
       <w:bookmarkEnd w:id="0"/>
-    </w:p>
-    <w:p/>
-    <w:p/>
-    <w:p>
-      <w:r>
-        <w:t>University uses</w:t>
+      <w:r>
+        <w:t>niversity uses</w:t>
       </w:r>
     </w:p>
     <w:p>

</xml_diff>